<commit_message>
ADDED DIRECTORY STRACTURE AND UPDATED DOCUMENTATION FOR THE PROJECT IDEA
</commit_message>
<xml_diff>
--- a/FULL STACK PROJECT IDEA.docx
+++ b/FULL STACK PROJECT IDEA.docx
@@ -6,8 +6,14 @@
       <w:pPr>
         <w:pStyle w:val="Title"/>
         <w:jc w:val="center"/>
-      </w:pPr>
-      <w:r>
+        <w:rPr>
+          <w:rStyle w:val="BookTitle"/>
+        </w:rPr>
+      </w:pPr>
+      <w:r>
+        <w:rPr>
+          <w:rStyle w:val="BookTitle"/>
+        </w:rPr>
         <w:t>FULL STACK PROJECT IDEA</w:t>
       </w:r>
     </w:p>
@@ -50,7 +56,7 @@
     <w:p>
       <w:r>
         <w:pict w14:anchorId="27BCBA16">
-          <v:rect id="_x0000_i1067" style="width:0;height:1.5pt" o:hralign="center" o:hrstd="t" o:hr="t" fillcolor="#a0a0a0" stroked="f"/>
+          <v:rect id="_x0000_i1070" style="width:0;height:1.5pt" o:hralign="center" o:hrstd="t" o:hr="t" fillcolor="#a0a0a0" stroked="f"/>
         </w:pict>
       </w:r>
     </w:p>
@@ -180,7 +186,7 @@
     <w:p>
       <w:r>
         <w:pict w14:anchorId="0E3BB357">
-          <v:rect id="_x0000_i1068" style="width:0;height:1.5pt" o:hralign="center" o:hrstd="t" o:hr="t" fillcolor="#a0a0a0" stroked="f"/>
+          <v:rect id="_x0000_i1071" style="width:0;height:1.5pt" o:hralign="center" o:hrstd="t" o:hr="t" fillcolor="#a0a0a0" stroked="f"/>
         </w:pict>
       </w:r>
     </w:p>
@@ -360,9 +366,8 @@
     </w:p>
     <w:p>
       <w:r>
-        <w:lastRenderedPageBreak/>
         <w:pict w14:anchorId="235BBFD0">
-          <v:rect id="_x0000_i1069" style="width:0;height:1.5pt" o:hralign="center" o:hrstd="t" o:hr="t" fillcolor="#a0a0a0" stroked="f"/>
+          <v:rect id="_x0000_i1072" style="width:0;height:1.5pt" o:hralign="center" o:hrstd="t" o:hr="t" fillcolor="#a0a0a0" stroked="f"/>
         </w:pict>
       </w:r>
     </w:p>
@@ -686,7 +691,7 @@
     <w:p>
       <w:r>
         <w:pict w14:anchorId="11DA52AD">
-          <v:rect id="_x0000_i1070" style="width:0;height:1.5pt" o:hralign="center" o:hrstd="t" o:hr="t" fillcolor="#a0a0a0" stroked="f"/>
+          <v:rect id="_x0000_i1073" style="width:0;height:1.5pt" o:hralign="center" o:hrstd="t" o:hr="t" fillcolor="#a0a0a0" stroked="f"/>
         </w:pict>
       </w:r>
     </w:p>
@@ -717,6 +722,7 @@
           <w:b/>
           <w:bCs/>
         </w:rPr>
+        <w:lastRenderedPageBreak/>
         <w:t>Real-time Order Updates</w:t>
       </w:r>
       <w:r>
@@ -769,7 +775,6 @@
           <w:b/>
           <w:bCs/>
         </w:rPr>
-        <w:lastRenderedPageBreak/>
         <w:t>Google Maps API</w:t>
       </w:r>
       <w:r>
@@ -797,7 +802,7 @@
     <w:p>
       <w:r>
         <w:pict w14:anchorId="7FA26E97">
-          <v:rect id="_x0000_i1071" style="width:0;height:1.5pt" o:hralign="center" o:hrstd="t" o:hr="t" fillcolor="#a0a0a0" stroked="f"/>
+          <v:rect id="_x0000_i1074" style="width:0;height:1.5pt" o:hralign="center" o:hrstd="t" o:hr="t" fillcolor="#a0a0a0" stroked="f"/>
         </w:pict>
       </w:r>
     </w:p>
@@ -824,7 +829,7 @@
     <w:p>
       <w:r>
         <w:pict w14:anchorId="15799C75">
-          <v:rect id="_x0000_i1072" style="width:0;height:1.5pt" o:hralign="center" o:hrstd="t" o:hr="t" fillcolor="#a0a0a0" stroked="f"/>
+          <v:rect id="_x0000_i1075" style="width:0;height:1.5pt" o:hralign="center" o:hrstd="t" o:hr="t" fillcolor="#a0a0a0" stroked="f"/>
         </w:pict>
       </w:r>
     </w:p>
@@ -945,13 +950,2497 @@
     <w:p>
       <w:r>
         <w:pict w14:anchorId="7573E2E2">
-          <v:rect id="_x0000_i1073" style="width:0;height:1.5pt" o:hralign="center" o:hrstd="t" o:hr="t" fillcolor="#a0a0a0" stroked="f"/>
+          <v:rect id="_x0000_i1076" style="width:0;height:1.5pt" o:hralign="center" o:hrstd="t" o:hr="t" fillcolor="#a0a0a0" stroked="f"/>
         </w:pict>
       </w:r>
     </w:p>
+    <w:p>
+      <w:pPr>
+        <w:rPr>
+          <w:rFonts w:ascii="Times New Roman" w:hAnsi="Times New Roman" w:cs="Times New Roman"/>
+          <w:b/>
+          <w:bCs/>
+          <w:sz w:val="32"/>
+          <w:szCs w:val="32"/>
+        </w:rPr>
+      </w:pPr>
+      <w:r>
+        <w:rPr>
+          <w:rFonts w:ascii="Segoe UI Emoji" w:hAnsi="Segoe UI Emoji" w:cs="Segoe UI Emoji"/>
+          <w:b/>
+          <w:bCs/>
+          <w:sz w:val="32"/>
+          <w:szCs w:val="32"/>
+        </w:rPr>
+        <w:t>📂</w:t>
+      </w:r>
+      <w:r>
+        <w:rPr>
+          <w:rFonts w:ascii="Times New Roman" w:hAnsi="Times New Roman" w:cs="Times New Roman"/>
+          <w:b/>
+          <w:bCs/>
+          <w:sz w:val="32"/>
+          <w:szCs w:val="32"/>
+        </w:rPr>
+        <w:t xml:space="preserve"> Final Optimized Directory Structure with Details:</w:t>
+      </w:r>
+    </w:p>
+    <w:p>
+      <w:pPr>
+        <w:shd w:val="clear" w:color="auto" w:fill="2D2D2D"/>
+      </w:pPr>
+    </w:p>
+    <w:p>
+      <w:pPr>
+        <w:shd w:val="clear" w:color="auto" w:fill="2D2D2D"/>
+        <w:spacing w:after="0"/>
+        <w:rPr>
+          <w:rFonts w:ascii="Consolas" w:hAnsi="Consolas" w:cs="Courier New"/>
+        </w:rPr>
+      </w:pPr>
+      <w:r>
+        <w:rPr>
+          <w:rFonts w:ascii="Consolas" w:hAnsi="Consolas" w:cs="Courier New"/>
+        </w:rPr>
+        <w:t>LOCALCART/</w:t>
+      </w:r>
+    </w:p>
+    <w:p>
+      <w:pPr>
+        <w:shd w:val="clear" w:color="auto" w:fill="2D2D2D"/>
+        <w:spacing w:after="0"/>
+        <w:rPr>
+          <w:rFonts w:ascii="Consolas" w:hAnsi="Consolas" w:cs="Courier New"/>
+        </w:rPr>
+      </w:pPr>
+      <w:r>
+        <w:rPr>
+          <w:rFonts w:ascii="Consolas" w:eastAsia="MS Gothic" w:hAnsi="Consolas" w:cs="Courier New"/>
+        </w:rPr>
+        <w:t>├</w:t>
+      </w:r>
+      <w:r>
+        <w:rPr>
+          <w:rFonts w:ascii="Consolas" w:hAnsi="Consolas" w:cs="Courier New"/>
+        </w:rPr>
+        <w:t>── backend/                   &lt;-- Backend API (Node.js + Express)</w:t>
+      </w:r>
+    </w:p>
+    <w:p>
+      <w:pPr>
+        <w:shd w:val="clear" w:color="auto" w:fill="2D2D2D"/>
+        <w:spacing w:after="0"/>
+        <w:rPr>
+          <w:rFonts w:ascii="Consolas" w:hAnsi="Consolas" w:cs="Courier New"/>
+        </w:rPr>
+      </w:pPr>
+      <w:r>
+        <w:rPr>
+          <w:rFonts w:ascii="Consolas" w:hAnsi="Consolas" w:cs="Courier New"/>
+        </w:rPr>
+        <w:t xml:space="preserve">│   </w:t>
+      </w:r>
+      <w:r>
+        <w:rPr>
+          <w:rFonts w:ascii="Consolas" w:eastAsia="MS Gothic" w:hAnsi="Consolas" w:cs="Courier New"/>
+        </w:rPr>
+        <w:t>├</w:t>
+      </w:r>
+      <w:r>
+        <w:rPr>
+          <w:rFonts w:ascii="Consolas" w:hAnsi="Consolas" w:cs="Courier New"/>
+        </w:rPr>
+        <w:t>── controllers/           &lt;-- Handles business logic for each route</w:t>
+      </w:r>
+    </w:p>
+    <w:p>
+      <w:pPr>
+        <w:shd w:val="clear" w:color="auto" w:fill="2D2D2D"/>
+        <w:spacing w:after="0"/>
+        <w:rPr>
+          <w:rFonts w:ascii="Consolas" w:hAnsi="Consolas" w:cs="Courier New"/>
+        </w:rPr>
+      </w:pPr>
+      <w:r>
+        <w:rPr>
+          <w:rFonts w:ascii="Consolas" w:hAnsi="Consolas" w:cs="Courier New"/>
+        </w:rPr>
+        <w:t xml:space="preserve">│   │   </w:t>
+      </w:r>
+      <w:r>
+        <w:rPr>
+          <w:rFonts w:ascii="Consolas" w:eastAsia="MS Gothic" w:hAnsi="Consolas" w:cs="Courier New"/>
+        </w:rPr>
+        <w:t>├</w:t>
+      </w:r>
+      <w:r>
+        <w:rPr>
+          <w:rFonts w:ascii="Consolas" w:hAnsi="Consolas" w:cs="Courier New"/>
+        </w:rPr>
+        <w:t>── authController.js     &lt;-- Login, signup, and user auth</w:t>
+      </w:r>
+    </w:p>
+    <w:p>
+      <w:pPr>
+        <w:shd w:val="clear" w:color="auto" w:fill="2D2D2D"/>
+        <w:spacing w:after="0"/>
+        <w:rPr>
+          <w:rFonts w:ascii="Consolas" w:hAnsi="Consolas" w:cs="Courier New"/>
+        </w:rPr>
+      </w:pPr>
+      <w:r>
+        <w:rPr>
+          <w:rFonts w:ascii="Consolas" w:hAnsi="Consolas" w:cs="Courier New"/>
+        </w:rPr>
+        <w:t xml:space="preserve">│   │   </w:t>
+      </w:r>
+      <w:r>
+        <w:rPr>
+          <w:rFonts w:ascii="Consolas" w:eastAsia="MS Gothic" w:hAnsi="Consolas" w:cs="Courier New"/>
+        </w:rPr>
+        <w:t>├</w:t>
+      </w:r>
+      <w:r>
+        <w:rPr>
+          <w:rFonts w:ascii="Consolas" w:hAnsi="Consolas" w:cs="Courier New"/>
+        </w:rPr>
+        <w:t xml:space="preserve">── </w:t>
+      </w:r>
+      <w:proofErr w:type="gramStart"/>
+      <w:r>
+        <w:rPr>
+          <w:rFonts w:ascii="Consolas" w:hAnsi="Consolas" w:cs="Courier New"/>
+        </w:rPr>
+        <w:t>productController.js  &lt;</w:t>
+      </w:r>
+      <w:proofErr w:type="gramEnd"/>
+      <w:r>
+        <w:rPr>
+          <w:rFonts w:ascii="Consolas" w:hAnsi="Consolas" w:cs="Courier New"/>
+        </w:rPr>
+        <w:t>-- CRUD for products</w:t>
+      </w:r>
+    </w:p>
+    <w:p>
+      <w:pPr>
+        <w:shd w:val="clear" w:color="auto" w:fill="2D2D2D"/>
+        <w:spacing w:after="0"/>
+        <w:rPr>
+          <w:rFonts w:ascii="Consolas" w:hAnsi="Consolas" w:cs="Courier New"/>
+        </w:rPr>
+      </w:pPr>
+      <w:r>
+        <w:rPr>
+          <w:rFonts w:ascii="Consolas" w:hAnsi="Consolas" w:cs="Courier New"/>
+        </w:rPr>
+        <w:t>│   │   └── userController.js     &lt;-- User profile and management</w:t>
+      </w:r>
+    </w:p>
+    <w:p>
+      <w:pPr>
+        <w:shd w:val="clear" w:color="auto" w:fill="2D2D2D"/>
+        <w:spacing w:after="0"/>
+        <w:rPr>
+          <w:rFonts w:ascii="Consolas" w:hAnsi="Consolas" w:cs="Courier New"/>
+        </w:rPr>
+      </w:pPr>
+      <w:r>
+        <w:rPr>
+          <w:rFonts w:ascii="Consolas" w:hAnsi="Consolas" w:cs="Courier New"/>
+        </w:rPr>
+        <w:t xml:space="preserve">│   </w:t>
+      </w:r>
+      <w:r>
+        <w:rPr>
+          <w:rFonts w:ascii="Consolas" w:eastAsia="MS Gothic" w:hAnsi="Consolas" w:cs="Courier New"/>
+        </w:rPr>
+        <w:t>├</w:t>
+      </w:r>
+      <w:r>
+        <w:rPr>
+          <w:rFonts w:ascii="Consolas" w:hAnsi="Consolas" w:cs="Courier New"/>
+        </w:rPr>
+        <w:t>── library/               &lt;-- Custom helper functions</w:t>
+      </w:r>
+    </w:p>
+    <w:p>
+      <w:pPr>
+        <w:shd w:val="clear" w:color="auto" w:fill="2D2D2D"/>
+        <w:spacing w:after="0"/>
+        <w:rPr>
+          <w:rFonts w:ascii="Consolas" w:hAnsi="Consolas" w:cs="Courier New"/>
+        </w:rPr>
+      </w:pPr>
+      <w:r>
+        <w:rPr>
+          <w:rFonts w:ascii="Consolas" w:hAnsi="Consolas" w:cs="Courier New"/>
+        </w:rPr>
+        <w:t>│   │   └── helper.js             &lt;-- Utility functions for common tasks</w:t>
+      </w:r>
+    </w:p>
+    <w:p>
+      <w:pPr>
+        <w:shd w:val="clear" w:color="auto" w:fill="2D2D2D"/>
+        <w:spacing w:after="0"/>
+        <w:rPr>
+          <w:rFonts w:ascii="Consolas" w:hAnsi="Consolas" w:cs="Courier New"/>
+        </w:rPr>
+      </w:pPr>
+      <w:r>
+        <w:rPr>
+          <w:rFonts w:ascii="Consolas" w:hAnsi="Consolas" w:cs="Courier New"/>
+        </w:rPr>
+        <w:t xml:space="preserve">│   </w:t>
+      </w:r>
+      <w:r>
+        <w:rPr>
+          <w:rFonts w:ascii="Consolas" w:eastAsia="MS Gothic" w:hAnsi="Consolas" w:cs="Courier New"/>
+        </w:rPr>
+        <w:t>├</w:t>
+      </w:r>
+      <w:r>
+        <w:rPr>
+          <w:rFonts w:ascii="Consolas" w:hAnsi="Consolas" w:cs="Courier New"/>
+        </w:rPr>
+        <w:t>── models/                &lt;-- Database models/schemas (MongoDB)</w:t>
+      </w:r>
+    </w:p>
+    <w:p>
+      <w:pPr>
+        <w:shd w:val="clear" w:color="auto" w:fill="2D2D2D"/>
+        <w:spacing w:after="0"/>
+        <w:rPr>
+          <w:rFonts w:ascii="Consolas" w:hAnsi="Consolas" w:cs="Courier New"/>
+        </w:rPr>
+      </w:pPr>
+      <w:r>
+        <w:rPr>
+          <w:rFonts w:ascii="Consolas" w:hAnsi="Consolas" w:cs="Courier New"/>
+        </w:rPr>
+        <w:t xml:space="preserve">│   │   </w:t>
+      </w:r>
+      <w:r>
+        <w:rPr>
+          <w:rFonts w:ascii="Consolas" w:eastAsia="MS Gothic" w:hAnsi="Consolas" w:cs="Courier New"/>
+        </w:rPr>
+        <w:t>├</w:t>
+      </w:r>
+      <w:r>
+        <w:rPr>
+          <w:rFonts w:ascii="Consolas" w:hAnsi="Consolas" w:cs="Courier New"/>
+        </w:rPr>
+        <w:t>── Order.js              &lt;-- Order schema</w:t>
+      </w:r>
+    </w:p>
+    <w:p>
+      <w:pPr>
+        <w:shd w:val="clear" w:color="auto" w:fill="2D2D2D"/>
+        <w:spacing w:after="0"/>
+        <w:rPr>
+          <w:rFonts w:ascii="Consolas" w:hAnsi="Consolas" w:cs="Courier New"/>
+        </w:rPr>
+      </w:pPr>
+      <w:r>
+        <w:rPr>
+          <w:rFonts w:ascii="Consolas" w:hAnsi="Consolas" w:cs="Courier New"/>
+        </w:rPr>
+        <w:t xml:space="preserve">│   │   </w:t>
+      </w:r>
+      <w:r>
+        <w:rPr>
+          <w:rFonts w:ascii="Consolas" w:eastAsia="MS Gothic" w:hAnsi="Consolas" w:cs="Courier New"/>
+        </w:rPr>
+        <w:t>├</w:t>
+      </w:r>
+      <w:r>
+        <w:rPr>
+          <w:rFonts w:ascii="Consolas" w:hAnsi="Consolas" w:cs="Courier New"/>
+        </w:rPr>
+        <w:t>── Product.js            &lt;-- Product schema</w:t>
+      </w:r>
+    </w:p>
+    <w:p>
+      <w:pPr>
+        <w:shd w:val="clear" w:color="auto" w:fill="2D2D2D"/>
+        <w:spacing w:after="0"/>
+        <w:rPr>
+          <w:rFonts w:ascii="Consolas" w:hAnsi="Consolas" w:cs="Courier New"/>
+        </w:rPr>
+      </w:pPr>
+      <w:r>
+        <w:rPr>
+          <w:rFonts w:ascii="Consolas" w:hAnsi="Consolas" w:cs="Courier New"/>
+        </w:rPr>
+        <w:t>│   │   └── User.js               &lt;-- User schema</w:t>
+      </w:r>
+    </w:p>
+    <w:p>
+      <w:pPr>
+        <w:shd w:val="clear" w:color="auto" w:fill="2D2D2D"/>
+        <w:spacing w:after="0"/>
+        <w:rPr>
+          <w:rFonts w:ascii="Consolas" w:hAnsi="Consolas" w:cs="Courier New"/>
+        </w:rPr>
+      </w:pPr>
+      <w:r>
+        <w:rPr>
+          <w:rFonts w:ascii="Consolas" w:hAnsi="Consolas" w:cs="Courier New"/>
+        </w:rPr>
+        <w:t xml:space="preserve">│   </w:t>
+      </w:r>
+      <w:r>
+        <w:rPr>
+          <w:rFonts w:ascii="Consolas" w:eastAsia="MS Gothic" w:hAnsi="Consolas" w:cs="Courier New"/>
+        </w:rPr>
+        <w:t>├</w:t>
+      </w:r>
+      <w:r>
+        <w:rPr>
+          <w:rFonts w:ascii="Consolas" w:hAnsi="Consolas" w:cs="Courier New"/>
+        </w:rPr>
+        <w:t>── routes/                &lt;-- Defines API endpoints</w:t>
+      </w:r>
+    </w:p>
+    <w:p>
+      <w:pPr>
+        <w:shd w:val="clear" w:color="auto" w:fill="2D2D2D"/>
+        <w:spacing w:after="0"/>
+        <w:rPr>
+          <w:rFonts w:ascii="Consolas" w:hAnsi="Consolas" w:cs="Courier New"/>
+        </w:rPr>
+      </w:pPr>
+      <w:r>
+        <w:rPr>
+          <w:rFonts w:ascii="Consolas" w:hAnsi="Consolas" w:cs="Courier New"/>
+        </w:rPr>
+        <w:t xml:space="preserve">│   │   </w:t>
+      </w:r>
+      <w:r>
+        <w:rPr>
+          <w:rFonts w:ascii="Consolas" w:eastAsia="MS Gothic" w:hAnsi="Consolas" w:cs="Courier New"/>
+        </w:rPr>
+        <w:t>├</w:t>
+      </w:r>
+      <w:r>
+        <w:rPr>
+          <w:rFonts w:ascii="Consolas" w:hAnsi="Consolas" w:cs="Courier New"/>
+        </w:rPr>
+        <w:t>── authRoutes.js         &lt;-- Auth-related routes (login, signup)</w:t>
+      </w:r>
+    </w:p>
+    <w:p>
+      <w:pPr>
+        <w:shd w:val="clear" w:color="auto" w:fill="2D2D2D"/>
+        <w:spacing w:after="0"/>
+        <w:rPr>
+          <w:rFonts w:ascii="Consolas" w:hAnsi="Consolas" w:cs="Courier New"/>
+        </w:rPr>
+      </w:pPr>
+      <w:r>
+        <w:rPr>
+          <w:rFonts w:ascii="Consolas" w:hAnsi="Consolas" w:cs="Courier New"/>
+        </w:rPr>
+        <w:t xml:space="preserve">│   │   </w:t>
+      </w:r>
+      <w:r>
+        <w:rPr>
+          <w:rFonts w:ascii="Consolas" w:eastAsia="MS Gothic" w:hAnsi="Consolas" w:cs="Courier New"/>
+        </w:rPr>
+        <w:t>├</w:t>
+      </w:r>
+      <w:r>
+        <w:rPr>
+          <w:rFonts w:ascii="Consolas" w:hAnsi="Consolas" w:cs="Courier New"/>
+        </w:rPr>
+        <w:t>── productRoutes.js      &lt;-- Product-related routes</w:t>
+      </w:r>
+    </w:p>
+    <w:p>
+      <w:pPr>
+        <w:shd w:val="clear" w:color="auto" w:fill="2D2D2D"/>
+        <w:spacing w:after="0"/>
+        <w:rPr>
+          <w:rFonts w:ascii="Consolas" w:hAnsi="Consolas" w:cs="Courier New"/>
+        </w:rPr>
+      </w:pPr>
+      <w:r>
+        <w:rPr>
+          <w:rFonts w:ascii="Consolas" w:hAnsi="Consolas" w:cs="Courier New"/>
+        </w:rPr>
+        <w:t>│   │   └── userRoutes.js         &lt;-- User-related routes</w:t>
+      </w:r>
+    </w:p>
+    <w:p>
+      <w:pPr>
+        <w:shd w:val="clear" w:color="auto" w:fill="2D2D2D"/>
+        <w:spacing w:after="0"/>
+        <w:rPr>
+          <w:rFonts w:ascii="Consolas" w:hAnsi="Consolas" w:cs="Courier New"/>
+        </w:rPr>
+      </w:pPr>
+      <w:r>
+        <w:rPr>
+          <w:rFonts w:ascii="Consolas" w:hAnsi="Consolas" w:cs="Courier New"/>
+        </w:rPr>
+        <w:t xml:space="preserve">│   </w:t>
+      </w:r>
+      <w:r>
+        <w:rPr>
+          <w:rFonts w:ascii="Consolas" w:eastAsia="MS Gothic" w:hAnsi="Consolas" w:cs="Courier New"/>
+        </w:rPr>
+        <w:t>├</w:t>
+      </w:r>
+      <w:r>
+        <w:rPr>
+          <w:rFonts w:ascii="Consolas" w:hAnsi="Consolas" w:cs="Courier New"/>
+        </w:rPr>
+        <w:t xml:space="preserve">── </w:t>
+      </w:r>
+      <w:proofErr w:type="spellStart"/>
+      <w:r>
+        <w:rPr>
+          <w:rFonts w:ascii="Consolas" w:hAnsi="Consolas" w:cs="Courier New"/>
+        </w:rPr>
+        <w:t>middlewares</w:t>
+      </w:r>
+      <w:proofErr w:type="spellEnd"/>
+      <w:r>
+        <w:rPr>
+          <w:rFonts w:ascii="Consolas" w:hAnsi="Consolas" w:cs="Courier New"/>
+        </w:rPr>
+        <w:t>/           &lt;-- Custom middleware functions</w:t>
+      </w:r>
+    </w:p>
+    <w:p>
+      <w:pPr>
+        <w:shd w:val="clear" w:color="auto" w:fill="2D2D2D"/>
+        <w:spacing w:after="0"/>
+        <w:rPr>
+          <w:rFonts w:ascii="Consolas" w:hAnsi="Consolas" w:cs="Courier New"/>
+        </w:rPr>
+      </w:pPr>
+      <w:r>
+        <w:rPr>
+          <w:rFonts w:ascii="Consolas" w:hAnsi="Consolas" w:cs="Courier New"/>
+        </w:rPr>
+        <w:t xml:space="preserve">│   │   </w:t>
+      </w:r>
+      <w:r>
+        <w:rPr>
+          <w:rFonts w:ascii="Consolas" w:eastAsia="MS Gothic" w:hAnsi="Consolas" w:cs="Courier New"/>
+        </w:rPr>
+        <w:t>├</w:t>
+      </w:r>
+      <w:r>
+        <w:rPr>
+          <w:rFonts w:ascii="Consolas" w:hAnsi="Consolas" w:cs="Courier New"/>
+        </w:rPr>
+        <w:t>── authMiddleware.js     &lt;-- Protects routes (JWT-based auth)</w:t>
+      </w:r>
+    </w:p>
+    <w:p>
+      <w:pPr>
+        <w:shd w:val="clear" w:color="auto" w:fill="2D2D2D"/>
+        <w:spacing w:after="0"/>
+        <w:rPr>
+          <w:rFonts w:ascii="Consolas" w:hAnsi="Consolas" w:cs="Courier New"/>
+        </w:rPr>
+      </w:pPr>
+      <w:r>
+        <w:rPr>
+          <w:rFonts w:ascii="Consolas" w:hAnsi="Consolas" w:cs="Courier New"/>
+        </w:rPr>
+        <w:t>│   │   └── errorHandler.js       &lt;-- Error handling middleware</w:t>
+      </w:r>
+    </w:p>
+    <w:p>
+      <w:pPr>
+        <w:shd w:val="clear" w:color="auto" w:fill="2D2D2D"/>
+        <w:spacing w:after="0"/>
+        <w:rPr>
+          <w:rFonts w:ascii="Consolas" w:hAnsi="Consolas" w:cs="Courier New"/>
+        </w:rPr>
+      </w:pPr>
+      <w:r>
+        <w:rPr>
+          <w:rFonts w:ascii="Consolas" w:hAnsi="Consolas" w:cs="Courier New"/>
+        </w:rPr>
+        <w:t xml:space="preserve">│   </w:t>
+      </w:r>
+      <w:r>
+        <w:rPr>
+          <w:rFonts w:ascii="Consolas" w:eastAsia="MS Gothic" w:hAnsi="Consolas" w:cs="Courier New"/>
+        </w:rPr>
+        <w:t>├</w:t>
+      </w:r>
+      <w:r>
+        <w:rPr>
+          <w:rFonts w:ascii="Consolas" w:hAnsi="Consolas" w:cs="Courier New"/>
+        </w:rPr>
+        <w:t>── utils/                  &lt;-- Utility/helper functions</w:t>
+      </w:r>
+    </w:p>
+    <w:p>
+      <w:pPr>
+        <w:shd w:val="clear" w:color="auto" w:fill="2D2D2D"/>
+        <w:spacing w:after="0"/>
+        <w:rPr>
+          <w:rFonts w:ascii="Consolas" w:hAnsi="Consolas" w:cs="Courier New"/>
+        </w:rPr>
+      </w:pPr>
+      <w:r>
+        <w:rPr>
+          <w:rFonts w:ascii="Consolas" w:hAnsi="Consolas" w:cs="Courier New"/>
+        </w:rPr>
+        <w:t>│   │   └── logger.js              &lt;-- Logs errors and events</w:t>
+      </w:r>
+    </w:p>
+    <w:p>
+      <w:pPr>
+        <w:shd w:val="clear" w:color="auto" w:fill="2D2D2D"/>
+        <w:spacing w:after="0"/>
+        <w:rPr>
+          <w:rFonts w:ascii="Consolas" w:hAnsi="Consolas" w:cs="Courier New"/>
+        </w:rPr>
+      </w:pPr>
+      <w:r>
+        <w:rPr>
+          <w:rFonts w:ascii="Consolas" w:hAnsi="Consolas" w:cs="Courier New"/>
+        </w:rPr>
+        <w:t xml:space="preserve">│   </w:t>
+      </w:r>
+      <w:r>
+        <w:rPr>
+          <w:rFonts w:ascii="Consolas" w:eastAsia="MS Gothic" w:hAnsi="Consolas" w:cs="Courier New"/>
+        </w:rPr>
+        <w:t>├</w:t>
+      </w:r>
+      <w:r>
+        <w:rPr>
+          <w:rFonts w:ascii="Consolas" w:hAnsi="Consolas" w:cs="Courier New"/>
+        </w:rPr>
+        <w:t>── config/                &lt;-- Configuration files</w:t>
+      </w:r>
+    </w:p>
+    <w:p>
+      <w:pPr>
+        <w:shd w:val="clear" w:color="auto" w:fill="2D2D2D"/>
+        <w:spacing w:after="0"/>
+        <w:rPr>
+          <w:rFonts w:ascii="Consolas" w:hAnsi="Consolas" w:cs="Courier New"/>
+        </w:rPr>
+      </w:pPr>
+      <w:r>
+        <w:rPr>
+          <w:rFonts w:ascii="Consolas" w:hAnsi="Consolas" w:cs="Courier New"/>
+        </w:rPr>
+        <w:t>│   │   └── database.js           &lt;-- MongoDB connection setup</w:t>
+      </w:r>
+    </w:p>
+    <w:p>
+      <w:pPr>
+        <w:shd w:val="clear" w:color="auto" w:fill="2D2D2D"/>
+        <w:spacing w:after="0"/>
+        <w:rPr>
+          <w:rFonts w:ascii="Consolas" w:hAnsi="Consolas" w:cs="Courier New"/>
+        </w:rPr>
+      </w:pPr>
+      <w:r>
+        <w:rPr>
+          <w:rFonts w:ascii="Consolas" w:hAnsi="Consolas" w:cs="Courier New"/>
+        </w:rPr>
+        <w:t xml:space="preserve">│   </w:t>
+      </w:r>
+      <w:r>
+        <w:rPr>
+          <w:rFonts w:ascii="Consolas" w:eastAsia="MS Gothic" w:hAnsi="Consolas" w:cs="Courier New"/>
+        </w:rPr>
+        <w:t>├</w:t>
+      </w:r>
+      <w:r>
+        <w:rPr>
+          <w:rFonts w:ascii="Consolas" w:hAnsi="Consolas" w:cs="Courier New"/>
+        </w:rPr>
+        <w:t>── index.js                &lt;-- Main server entry point</w:t>
+      </w:r>
+    </w:p>
+    <w:p>
+      <w:pPr>
+        <w:shd w:val="clear" w:color="auto" w:fill="2D2D2D"/>
+        <w:spacing w:after="0"/>
+        <w:rPr>
+          <w:rFonts w:ascii="Consolas" w:hAnsi="Consolas" w:cs="Courier New"/>
+        </w:rPr>
+      </w:pPr>
+      <w:r>
+        <w:rPr>
+          <w:rFonts w:ascii="Consolas" w:hAnsi="Consolas" w:cs="Courier New"/>
+        </w:rPr>
+        <w:t xml:space="preserve">│   </w:t>
+      </w:r>
+      <w:r>
+        <w:rPr>
+          <w:rFonts w:ascii="Consolas" w:eastAsia="MS Gothic" w:hAnsi="Consolas" w:cs="Courier New"/>
+        </w:rPr>
+        <w:t>├</w:t>
+      </w:r>
+      <w:r>
+        <w:rPr>
+          <w:rFonts w:ascii="Consolas" w:hAnsi="Consolas" w:cs="Courier New"/>
+        </w:rPr>
+        <w:t>── package-</w:t>
+      </w:r>
+      <w:proofErr w:type="spellStart"/>
+      <w:proofErr w:type="gramStart"/>
+      <w:r>
+        <w:rPr>
+          <w:rFonts w:ascii="Consolas" w:hAnsi="Consolas" w:cs="Courier New"/>
+        </w:rPr>
+        <w:t>lock.json</w:t>
+      </w:r>
+      <w:proofErr w:type="spellEnd"/>
+      <w:proofErr w:type="gramEnd"/>
+      <w:r>
+        <w:rPr>
+          <w:rFonts w:ascii="Consolas" w:hAnsi="Consolas" w:cs="Courier New"/>
+        </w:rPr>
+        <w:t xml:space="preserve">       &lt;-- Auto-generated by </w:t>
+      </w:r>
+      <w:proofErr w:type="spellStart"/>
+      <w:r>
+        <w:rPr>
+          <w:rFonts w:ascii="Consolas" w:hAnsi="Consolas" w:cs="Courier New"/>
+        </w:rPr>
+        <w:t>npm</w:t>
+      </w:r>
+      <w:proofErr w:type="spellEnd"/>
+    </w:p>
+    <w:p>
+      <w:pPr>
+        <w:shd w:val="clear" w:color="auto" w:fill="2D2D2D"/>
+        <w:spacing w:after="0"/>
+        <w:rPr>
+          <w:rFonts w:ascii="Consolas" w:hAnsi="Consolas" w:cs="Courier New"/>
+        </w:rPr>
+      </w:pPr>
+      <w:r>
+        <w:rPr>
+          <w:rFonts w:ascii="Consolas" w:hAnsi="Consolas" w:cs="Courier New"/>
+        </w:rPr>
+        <w:t xml:space="preserve">│   └── </w:t>
+      </w:r>
+      <w:proofErr w:type="spellStart"/>
+      <w:proofErr w:type="gramStart"/>
+      <w:r>
+        <w:rPr>
+          <w:rFonts w:ascii="Consolas" w:hAnsi="Consolas" w:cs="Courier New"/>
+        </w:rPr>
+        <w:t>package.json</w:t>
+      </w:r>
+      <w:proofErr w:type="spellEnd"/>
+      <w:proofErr w:type="gramEnd"/>
+      <w:r>
+        <w:rPr>
+          <w:rFonts w:ascii="Consolas" w:hAnsi="Consolas" w:cs="Courier New"/>
+        </w:rPr>
+        <w:t xml:space="preserve">            &lt;-- Backend dependencies and metadata</w:t>
+      </w:r>
+    </w:p>
+    <w:p>
+      <w:pPr>
+        <w:shd w:val="clear" w:color="auto" w:fill="2D2D2D"/>
+        <w:spacing w:after="0"/>
+        <w:rPr>
+          <w:rFonts w:ascii="Consolas" w:hAnsi="Consolas" w:cs="Courier New"/>
+        </w:rPr>
+      </w:pPr>
+      <w:r>
+        <w:rPr>
+          <w:rFonts w:ascii="Consolas" w:eastAsia="MS Gothic" w:hAnsi="Consolas" w:cs="Courier New"/>
+        </w:rPr>
+        <w:t>├</w:t>
+      </w:r>
+      <w:r>
+        <w:rPr>
+          <w:rFonts w:ascii="Consolas" w:hAnsi="Consolas" w:cs="Courier New"/>
+        </w:rPr>
+        <w:t>── frontend/                  &lt;-- Frontend (React + Vite)</w:t>
+      </w:r>
+    </w:p>
+    <w:p>
+      <w:pPr>
+        <w:shd w:val="clear" w:color="auto" w:fill="2D2D2D"/>
+        <w:spacing w:after="0"/>
+        <w:rPr>
+          <w:rFonts w:ascii="Consolas" w:hAnsi="Consolas" w:cs="Courier New"/>
+        </w:rPr>
+      </w:pPr>
+      <w:r>
+        <w:rPr>
+          <w:rFonts w:ascii="Consolas" w:hAnsi="Consolas" w:cs="Courier New"/>
+        </w:rPr>
+        <w:t xml:space="preserve">│   </w:t>
+      </w:r>
+      <w:r>
+        <w:rPr>
+          <w:rFonts w:ascii="Consolas" w:eastAsia="MS Gothic" w:hAnsi="Consolas" w:cs="Courier New"/>
+        </w:rPr>
+        <w:t>├</w:t>
+      </w:r>
+      <w:r>
+        <w:rPr>
+          <w:rFonts w:ascii="Consolas" w:hAnsi="Consolas" w:cs="Courier New"/>
+        </w:rPr>
+        <w:t>── public/                &lt;-- Public assets (static files)</w:t>
+      </w:r>
+    </w:p>
+    <w:p>
+      <w:pPr>
+        <w:shd w:val="clear" w:color="auto" w:fill="2D2D2D"/>
+        <w:spacing w:after="0"/>
+        <w:rPr>
+          <w:rFonts w:ascii="Consolas" w:hAnsi="Consolas" w:cs="Courier New"/>
+        </w:rPr>
+      </w:pPr>
+      <w:r>
+        <w:rPr>
+          <w:rFonts w:ascii="Consolas" w:hAnsi="Consolas" w:cs="Courier New"/>
+        </w:rPr>
+        <w:t xml:space="preserve">│   │   └── </w:t>
+      </w:r>
+      <w:proofErr w:type="spellStart"/>
+      <w:r>
+        <w:rPr>
+          <w:rFonts w:ascii="Consolas" w:hAnsi="Consolas" w:cs="Courier New"/>
+        </w:rPr>
+        <w:t>vite.svg</w:t>
+      </w:r>
+      <w:proofErr w:type="spellEnd"/>
+      <w:r>
+        <w:rPr>
+          <w:rFonts w:ascii="Consolas" w:hAnsi="Consolas" w:cs="Courier New"/>
+        </w:rPr>
+        <w:t xml:space="preserve">              &lt;-- Vite logo (optional)</w:t>
+      </w:r>
+    </w:p>
+    <w:p>
+      <w:pPr>
+        <w:shd w:val="clear" w:color="auto" w:fill="2D2D2D"/>
+        <w:spacing w:after="0"/>
+        <w:rPr>
+          <w:rFonts w:ascii="Consolas" w:hAnsi="Consolas" w:cs="Courier New"/>
+        </w:rPr>
+      </w:pPr>
+      <w:r>
+        <w:rPr>
+          <w:rFonts w:ascii="Consolas" w:hAnsi="Consolas" w:cs="Courier New"/>
+        </w:rPr>
+        <w:t xml:space="preserve">│   </w:t>
+      </w:r>
+      <w:r>
+        <w:rPr>
+          <w:rFonts w:ascii="Consolas" w:eastAsia="MS Gothic" w:hAnsi="Consolas" w:cs="Courier New"/>
+        </w:rPr>
+        <w:t>├</w:t>
+      </w:r>
+      <w:r>
+        <w:rPr>
+          <w:rFonts w:ascii="Consolas" w:hAnsi="Consolas" w:cs="Courier New"/>
+        </w:rPr>
+        <w:t xml:space="preserve">── </w:t>
+      </w:r>
+      <w:proofErr w:type="spellStart"/>
+      <w:r>
+        <w:rPr>
+          <w:rFonts w:ascii="Consolas" w:hAnsi="Consolas" w:cs="Courier New"/>
+        </w:rPr>
+        <w:t>src</w:t>
+      </w:r>
+      <w:proofErr w:type="spellEnd"/>
+      <w:r>
+        <w:rPr>
+          <w:rFonts w:ascii="Consolas" w:hAnsi="Consolas" w:cs="Courier New"/>
+        </w:rPr>
+        <w:t>/                   &lt;-- Main frontend source folder</w:t>
+      </w:r>
+    </w:p>
+    <w:p>
+      <w:pPr>
+        <w:shd w:val="clear" w:color="auto" w:fill="2D2D2D"/>
+        <w:spacing w:after="0"/>
+        <w:rPr>
+          <w:rFonts w:ascii="Consolas" w:hAnsi="Consolas" w:cs="Courier New"/>
+        </w:rPr>
+      </w:pPr>
+      <w:r>
+        <w:rPr>
+          <w:rFonts w:ascii="Consolas" w:hAnsi="Consolas" w:cs="Courier New"/>
+        </w:rPr>
+        <w:t xml:space="preserve">│   │   </w:t>
+      </w:r>
+      <w:r>
+        <w:rPr>
+          <w:rFonts w:ascii="Consolas" w:eastAsia="MS Gothic" w:hAnsi="Consolas" w:cs="Courier New"/>
+        </w:rPr>
+        <w:t>├</w:t>
+      </w:r>
+      <w:r>
+        <w:rPr>
+          <w:rFonts w:ascii="Consolas" w:hAnsi="Consolas" w:cs="Courier New"/>
+        </w:rPr>
+        <w:t>── assets/              &lt;-- Static assets (images/icons)</w:t>
+      </w:r>
+    </w:p>
+    <w:p>
+      <w:pPr>
+        <w:shd w:val="clear" w:color="auto" w:fill="2D2D2D"/>
+        <w:spacing w:after="0"/>
+        <w:rPr>
+          <w:rFonts w:ascii="Consolas" w:hAnsi="Consolas" w:cs="Courier New"/>
+        </w:rPr>
+      </w:pPr>
+      <w:r>
+        <w:rPr>
+          <w:rFonts w:ascii="Consolas" w:hAnsi="Consolas" w:cs="Courier New"/>
+        </w:rPr>
+        <w:t xml:space="preserve">│   │   │   </w:t>
+      </w:r>
+      <w:r>
+        <w:rPr>
+          <w:rFonts w:ascii="Consolas" w:eastAsia="MS Gothic" w:hAnsi="Consolas" w:cs="Courier New"/>
+        </w:rPr>
+        <w:t>├</w:t>
+      </w:r>
+      <w:r>
+        <w:rPr>
+          <w:rFonts w:ascii="Consolas" w:hAnsi="Consolas" w:cs="Courier New"/>
+        </w:rPr>
+        <w:t>── images/             &lt;-- Store images</w:t>
+      </w:r>
+    </w:p>
+    <w:p>
+      <w:pPr>
+        <w:shd w:val="clear" w:color="auto" w:fill="2D2D2D"/>
+        <w:spacing w:after="0"/>
+        <w:rPr>
+          <w:rFonts w:ascii="Consolas" w:hAnsi="Consolas" w:cs="Courier New"/>
+        </w:rPr>
+      </w:pPr>
+      <w:r>
+        <w:rPr>
+          <w:rFonts w:ascii="Consolas" w:hAnsi="Consolas" w:cs="Courier New"/>
+        </w:rPr>
+        <w:t>│   │   │   └── icons/              &lt;-- SVG/PNG icons</w:t>
+      </w:r>
+    </w:p>
+    <w:p>
+      <w:pPr>
+        <w:shd w:val="clear" w:color="auto" w:fill="2D2D2D"/>
+        <w:spacing w:after="0"/>
+        <w:rPr>
+          <w:rFonts w:ascii="Consolas" w:hAnsi="Consolas" w:cs="Courier New"/>
+        </w:rPr>
+      </w:pPr>
+      <w:r>
+        <w:rPr>
+          <w:rFonts w:ascii="Consolas" w:hAnsi="Consolas" w:cs="Courier New"/>
+        </w:rPr>
+        <w:t xml:space="preserve">│   │   </w:t>
+      </w:r>
+      <w:r>
+        <w:rPr>
+          <w:rFonts w:ascii="Consolas" w:eastAsia="MS Gothic" w:hAnsi="Consolas" w:cs="Courier New"/>
+        </w:rPr>
+        <w:t>├</w:t>
+      </w:r>
+      <w:r>
+        <w:rPr>
+          <w:rFonts w:ascii="Consolas" w:hAnsi="Consolas" w:cs="Courier New"/>
+        </w:rPr>
+        <w:t>── components/          &lt;-- Reusable UI components</w:t>
+      </w:r>
+    </w:p>
+    <w:p>
+      <w:pPr>
+        <w:shd w:val="clear" w:color="auto" w:fill="2D2D2D"/>
+        <w:spacing w:after="0"/>
+        <w:rPr>
+          <w:rFonts w:ascii="Consolas" w:hAnsi="Consolas" w:cs="Courier New"/>
+        </w:rPr>
+      </w:pPr>
+      <w:r>
+        <w:rPr>
+          <w:rFonts w:ascii="Consolas" w:hAnsi="Consolas" w:cs="Courier New"/>
+        </w:rPr>
+        <w:t xml:space="preserve">│   │   │   </w:t>
+      </w:r>
+      <w:r>
+        <w:rPr>
+          <w:rFonts w:ascii="Consolas" w:eastAsia="MS Gothic" w:hAnsi="Consolas" w:cs="Courier New"/>
+        </w:rPr>
+        <w:t>├</w:t>
+      </w:r>
+      <w:r>
+        <w:rPr>
+          <w:rFonts w:ascii="Consolas" w:hAnsi="Consolas" w:cs="Courier New"/>
+        </w:rPr>
+        <w:t xml:space="preserve">── </w:t>
+      </w:r>
+      <w:proofErr w:type="spellStart"/>
+      <w:r>
+        <w:rPr>
+          <w:rFonts w:ascii="Consolas" w:hAnsi="Consolas" w:cs="Courier New"/>
+        </w:rPr>
+        <w:t>Card.jsx</w:t>
+      </w:r>
+      <w:proofErr w:type="spellEnd"/>
+      <w:r>
+        <w:rPr>
+          <w:rFonts w:ascii="Consolas" w:hAnsi="Consolas" w:cs="Courier New"/>
+        </w:rPr>
+        <w:t xml:space="preserve">            &lt;-- Product display card</w:t>
+      </w:r>
+    </w:p>
+    <w:p>
+      <w:pPr>
+        <w:shd w:val="clear" w:color="auto" w:fill="2D2D2D"/>
+        <w:spacing w:after="0"/>
+        <w:rPr>
+          <w:rFonts w:ascii="Consolas" w:hAnsi="Consolas" w:cs="Courier New"/>
+        </w:rPr>
+      </w:pPr>
+      <w:r>
+        <w:rPr>
+          <w:rFonts w:ascii="Consolas" w:hAnsi="Consolas" w:cs="Courier New"/>
+        </w:rPr>
+        <w:t xml:space="preserve">│   │   │   </w:t>
+      </w:r>
+      <w:r>
+        <w:rPr>
+          <w:rFonts w:ascii="Consolas" w:eastAsia="MS Gothic" w:hAnsi="Consolas" w:cs="Courier New"/>
+        </w:rPr>
+        <w:t>├</w:t>
+      </w:r>
+      <w:r>
+        <w:rPr>
+          <w:rFonts w:ascii="Consolas" w:hAnsi="Consolas" w:cs="Courier New"/>
+        </w:rPr>
+        <w:t xml:space="preserve">── </w:t>
+      </w:r>
+      <w:proofErr w:type="spellStart"/>
+      <w:r>
+        <w:rPr>
+          <w:rFonts w:ascii="Consolas" w:hAnsi="Consolas" w:cs="Courier New"/>
+        </w:rPr>
+        <w:t>Navbar.jsx</w:t>
+      </w:r>
+      <w:proofErr w:type="spellEnd"/>
+      <w:r>
+        <w:rPr>
+          <w:rFonts w:ascii="Consolas" w:hAnsi="Consolas" w:cs="Courier New"/>
+        </w:rPr>
+        <w:t xml:space="preserve">          &lt;-- Navigation bar</w:t>
+      </w:r>
+    </w:p>
+    <w:p>
+      <w:pPr>
+        <w:shd w:val="clear" w:color="auto" w:fill="2D2D2D"/>
+        <w:spacing w:after="0"/>
+        <w:rPr>
+          <w:rFonts w:ascii="Consolas" w:hAnsi="Consolas" w:cs="Courier New"/>
+        </w:rPr>
+      </w:pPr>
+      <w:r>
+        <w:rPr>
+          <w:rFonts w:ascii="Consolas" w:hAnsi="Consolas" w:cs="Courier New"/>
+        </w:rPr>
+        <w:t xml:space="preserve">│   │   │   └── </w:t>
+      </w:r>
+      <w:proofErr w:type="spellStart"/>
+      <w:r>
+        <w:rPr>
+          <w:rFonts w:ascii="Consolas" w:hAnsi="Consolas" w:cs="Courier New"/>
+        </w:rPr>
+        <w:t>Footer.jsx</w:t>
+      </w:r>
+      <w:proofErr w:type="spellEnd"/>
+      <w:r>
+        <w:rPr>
+          <w:rFonts w:ascii="Consolas" w:hAnsi="Consolas" w:cs="Courier New"/>
+        </w:rPr>
+        <w:t xml:space="preserve">          &lt;-- Footer section</w:t>
+      </w:r>
+    </w:p>
+    <w:p>
+      <w:pPr>
+        <w:shd w:val="clear" w:color="auto" w:fill="2D2D2D"/>
+        <w:spacing w:after="0"/>
+        <w:rPr>
+          <w:rFonts w:ascii="Consolas" w:hAnsi="Consolas" w:cs="Courier New"/>
+        </w:rPr>
+      </w:pPr>
+      <w:r>
+        <w:rPr>
+          <w:rFonts w:ascii="Consolas" w:hAnsi="Consolas" w:cs="Courier New"/>
+        </w:rPr>
+        <w:t xml:space="preserve">│   │   </w:t>
+      </w:r>
+      <w:r>
+        <w:rPr>
+          <w:rFonts w:ascii="Consolas" w:eastAsia="MS Gothic" w:hAnsi="Consolas" w:cs="Courier New"/>
+        </w:rPr>
+        <w:t>├</w:t>
+      </w:r>
+      <w:r>
+        <w:rPr>
+          <w:rFonts w:ascii="Consolas" w:hAnsi="Consolas" w:cs="Courier New"/>
+        </w:rPr>
+        <w:t>── pages/               &lt;-- Page-level components</w:t>
+      </w:r>
+    </w:p>
+    <w:p>
+      <w:pPr>
+        <w:shd w:val="clear" w:color="auto" w:fill="2D2D2D"/>
+        <w:spacing w:after="0"/>
+        <w:rPr>
+          <w:rFonts w:ascii="Consolas" w:hAnsi="Consolas" w:cs="Courier New"/>
+        </w:rPr>
+      </w:pPr>
+      <w:r>
+        <w:rPr>
+          <w:rFonts w:ascii="Consolas" w:hAnsi="Consolas" w:cs="Courier New"/>
+        </w:rPr>
+        <w:t xml:space="preserve">│   │   │   </w:t>
+      </w:r>
+      <w:r>
+        <w:rPr>
+          <w:rFonts w:ascii="Consolas" w:eastAsia="MS Gothic" w:hAnsi="Consolas" w:cs="Courier New"/>
+        </w:rPr>
+        <w:t>├</w:t>
+      </w:r>
+      <w:r>
+        <w:rPr>
+          <w:rFonts w:ascii="Consolas" w:hAnsi="Consolas" w:cs="Courier New"/>
+        </w:rPr>
+        <w:t xml:space="preserve">── </w:t>
+      </w:r>
+      <w:proofErr w:type="spellStart"/>
+      <w:r>
+        <w:rPr>
+          <w:rFonts w:ascii="Consolas" w:hAnsi="Consolas" w:cs="Courier New"/>
+        </w:rPr>
+        <w:t>Home.jsx</w:t>
+      </w:r>
+      <w:proofErr w:type="spellEnd"/>
+      <w:r>
+        <w:rPr>
+          <w:rFonts w:ascii="Consolas" w:hAnsi="Consolas" w:cs="Courier New"/>
+        </w:rPr>
+        <w:t xml:space="preserve">            &lt;-- Homepage layout</w:t>
+      </w:r>
+    </w:p>
+    <w:p>
+      <w:pPr>
+        <w:shd w:val="clear" w:color="auto" w:fill="2D2D2D"/>
+        <w:spacing w:after="0"/>
+        <w:rPr>
+          <w:rFonts w:ascii="Consolas" w:hAnsi="Consolas" w:cs="Courier New"/>
+        </w:rPr>
+      </w:pPr>
+      <w:r>
+        <w:rPr>
+          <w:rFonts w:ascii="Consolas" w:hAnsi="Consolas" w:cs="Courier New"/>
+        </w:rPr>
+        <w:t xml:space="preserve">│   │   │   </w:t>
+      </w:r>
+      <w:r>
+        <w:rPr>
+          <w:rFonts w:ascii="Consolas" w:eastAsia="MS Gothic" w:hAnsi="Consolas" w:cs="Courier New"/>
+        </w:rPr>
+        <w:t>├</w:t>
+      </w:r>
+      <w:r>
+        <w:rPr>
+          <w:rFonts w:ascii="Consolas" w:hAnsi="Consolas" w:cs="Courier New"/>
+        </w:rPr>
+        <w:t xml:space="preserve">── </w:t>
+      </w:r>
+      <w:proofErr w:type="spellStart"/>
+      <w:r>
+        <w:rPr>
+          <w:rFonts w:ascii="Consolas" w:hAnsi="Consolas" w:cs="Courier New"/>
+        </w:rPr>
+        <w:t>Cart.jsx</w:t>
+      </w:r>
+      <w:proofErr w:type="spellEnd"/>
+      <w:r>
+        <w:rPr>
+          <w:rFonts w:ascii="Consolas" w:hAnsi="Consolas" w:cs="Courier New"/>
+        </w:rPr>
+        <w:t xml:space="preserve">            &lt;-- Shopping cart page</w:t>
+      </w:r>
+    </w:p>
+    <w:p>
+      <w:pPr>
+        <w:shd w:val="clear" w:color="auto" w:fill="2D2D2D"/>
+        <w:spacing w:after="0"/>
+        <w:rPr>
+          <w:rFonts w:ascii="Consolas" w:hAnsi="Consolas" w:cs="Courier New"/>
+        </w:rPr>
+      </w:pPr>
+      <w:r>
+        <w:rPr>
+          <w:rFonts w:ascii="Consolas" w:hAnsi="Consolas" w:cs="Courier New"/>
+        </w:rPr>
+        <w:t xml:space="preserve">│   │   │   └── </w:t>
+      </w:r>
+      <w:proofErr w:type="spellStart"/>
+      <w:r>
+        <w:rPr>
+          <w:rFonts w:ascii="Consolas" w:hAnsi="Consolas" w:cs="Courier New"/>
+        </w:rPr>
+        <w:t>ProductDetail.jsx</w:t>
+      </w:r>
+      <w:proofErr w:type="spellEnd"/>
+      <w:r>
+        <w:rPr>
+          <w:rFonts w:ascii="Consolas" w:hAnsi="Consolas" w:cs="Courier New"/>
+        </w:rPr>
+        <w:t xml:space="preserve">   &lt;-- Product details page</w:t>
+      </w:r>
+    </w:p>
+    <w:p>
+      <w:pPr>
+        <w:shd w:val="clear" w:color="auto" w:fill="2D2D2D"/>
+        <w:spacing w:after="0"/>
+        <w:rPr>
+          <w:rFonts w:ascii="Consolas" w:hAnsi="Consolas" w:cs="Courier New"/>
+        </w:rPr>
+      </w:pPr>
+      <w:r>
+        <w:rPr>
+          <w:rFonts w:ascii="Consolas" w:hAnsi="Consolas" w:cs="Courier New"/>
+        </w:rPr>
+        <w:t xml:space="preserve">│   │   </w:t>
+      </w:r>
+      <w:r>
+        <w:rPr>
+          <w:rFonts w:ascii="Consolas" w:eastAsia="MS Gothic" w:hAnsi="Consolas" w:cs="Courier New"/>
+        </w:rPr>
+        <w:t>├</w:t>
+      </w:r>
+      <w:r>
+        <w:rPr>
+          <w:rFonts w:ascii="Consolas" w:hAnsi="Consolas" w:cs="Courier New"/>
+        </w:rPr>
+        <w:t>── hooks/               &lt;-- Custom hooks</w:t>
+      </w:r>
+    </w:p>
+    <w:p>
+      <w:pPr>
+        <w:shd w:val="clear" w:color="auto" w:fill="2D2D2D"/>
+        <w:spacing w:after="0"/>
+        <w:rPr>
+          <w:rFonts w:ascii="Consolas" w:hAnsi="Consolas" w:cs="Courier New"/>
+        </w:rPr>
+      </w:pPr>
+      <w:r>
+        <w:rPr>
+          <w:rFonts w:ascii="Consolas" w:hAnsi="Consolas" w:cs="Courier New"/>
+        </w:rPr>
+        <w:t>│   │   │   └── useFetch.js         &lt;-- Fetch API data easily</w:t>
+      </w:r>
+    </w:p>
+    <w:p>
+      <w:pPr>
+        <w:shd w:val="clear" w:color="auto" w:fill="2D2D2D"/>
+        <w:spacing w:after="0"/>
+        <w:rPr>
+          <w:rFonts w:ascii="Consolas" w:hAnsi="Consolas" w:cs="Courier New"/>
+        </w:rPr>
+      </w:pPr>
+      <w:r>
+        <w:rPr>
+          <w:rFonts w:ascii="Consolas" w:hAnsi="Consolas" w:cs="Courier New"/>
+        </w:rPr>
+        <w:t xml:space="preserve">│   │   </w:t>
+      </w:r>
+      <w:r>
+        <w:rPr>
+          <w:rFonts w:ascii="Consolas" w:eastAsia="MS Gothic" w:hAnsi="Consolas" w:cs="Courier New"/>
+        </w:rPr>
+        <w:t>├</w:t>
+      </w:r>
+      <w:r>
+        <w:rPr>
+          <w:rFonts w:ascii="Consolas" w:hAnsi="Consolas" w:cs="Courier New"/>
+        </w:rPr>
+        <w:t>── context/             &lt;-- Context API for global state</w:t>
+      </w:r>
+    </w:p>
+    <w:p>
+      <w:pPr>
+        <w:shd w:val="clear" w:color="auto" w:fill="2D2D2D"/>
+        <w:spacing w:after="0"/>
+        <w:rPr>
+          <w:rFonts w:ascii="Consolas" w:hAnsi="Consolas" w:cs="Courier New"/>
+        </w:rPr>
+      </w:pPr>
+      <w:r>
+        <w:rPr>
+          <w:rFonts w:ascii="Consolas" w:hAnsi="Consolas" w:cs="Courier New"/>
+        </w:rPr>
+        <w:t xml:space="preserve">│   │   │   └── </w:t>
+      </w:r>
+      <w:proofErr w:type="spellStart"/>
+      <w:r>
+        <w:rPr>
+          <w:rFonts w:ascii="Consolas" w:hAnsi="Consolas" w:cs="Courier New"/>
+        </w:rPr>
+        <w:t>CartContext.jsx</w:t>
+      </w:r>
+      <w:proofErr w:type="spellEnd"/>
+      <w:r>
+        <w:rPr>
+          <w:rFonts w:ascii="Consolas" w:hAnsi="Consolas" w:cs="Courier New"/>
+        </w:rPr>
+        <w:t xml:space="preserve">     &lt;-- Manages cart state globally</w:t>
+      </w:r>
+    </w:p>
+    <w:p>
+      <w:pPr>
+        <w:shd w:val="clear" w:color="auto" w:fill="2D2D2D"/>
+        <w:spacing w:after="0"/>
+        <w:rPr>
+          <w:rFonts w:ascii="Consolas" w:hAnsi="Consolas" w:cs="Courier New"/>
+        </w:rPr>
+      </w:pPr>
+      <w:r>
+        <w:rPr>
+          <w:rFonts w:ascii="Consolas" w:hAnsi="Consolas" w:cs="Courier New"/>
+        </w:rPr>
+        <w:t xml:space="preserve">│   │   </w:t>
+      </w:r>
+      <w:r>
+        <w:rPr>
+          <w:rFonts w:ascii="Consolas" w:eastAsia="MS Gothic" w:hAnsi="Consolas" w:cs="Courier New"/>
+        </w:rPr>
+        <w:t>├</w:t>
+      </w:r>
+      <w:r>
+        <w:rPr>
+          <w:rFonts w:ascii="Consolas" w:hAnsi="Consolas" w:cs="Courier New"/>
+        </w:rPr>
+        <w:t>── services/            &lt;-- API services and utilities</w:t>
+      </w:r>
+    </w:p>
+    <w:p>
+      <w:pPr>
+        <w:shd w:val="clear" w:color="auto" w:fill="2D2D2D"/>
+        <w:spacing w:after="0"/>
+        <w:rPr>
+          <w:rFonts w:ascii="Consolas" w:hAnsi="Consolas" w:cs="Courier New"/>
+        </w:rPr>
+      </w:pPr>
+      <w:r>
+        <w:rPr>
+          <w:rFonts w:ascii="Consolas" w:hAnsi="Consolas" w:cs="Courier New"/>
+        </w:rPr>
+        <w:t xml:space="preserve">│   │   │   </w:t>
+      </w:r>
+      <w:r>
+        <w:rPr>
+          <w:rFonts w:ascii="Consolas" w:eastAsia="MS Gothic" w:hAnsi="Consolas" w:cs="Courier New"/>
+        </w:rPr>
+        <w:t>├</w:t>
+      </w:r>
+      <w:r>
+        <w:rPr>
+          <w:rFonts w:ascii="Consolas" w:hAnsi="Consolas" w:cs="Courier New"/>
+        </w:rPr>
+        <w:t>── api.js              &lt;-- Handles API requests</w:t>
+      </w:r>
+    </w:p>
+    <w:p>
+      <w:pPr>
+        <w:shd w:val="clear" w:color="auto" w:fill="2D2D2D"/>
+        <w:spacing w:after="0"/>
+        <w:rPr>
+          <w:rFonts w:ascii="Consolas" w:hAnsi="Consolas" w:cs="Courier New"/>
+        </w:rPr>
+      </w:pPr>
+      <w:r>
+        <w:rPr>
+          <w:rFonts w:ascii="Consolas" w:hAnsi="Consolas" w:cs="Courier New"/>
+        </w:rPr>
+        <w:t>│   │   │   └── authService.js      &lt;-- Manages auth requests</w:t>
+      </w:r>
+    </w:p>
+    <w:p>
+      <w:pPr>
+        <w:shd w:val="clear" w:color="auto" w:fill="2D2D2D"/>
+        <w:spacing w:after="0"/>
+        <w:rPr>
+          <w:rFonts w:ascii="Consolas" w:hAnsi="Consolas" w:cs="Courier New"/>
+        </w:rPr>
+      </w:pPr>
+      <w:r>
+        <w:rPr>
+          <w:rFonts w:ascii="Consolas" w:hAnsi="Consolas" w:cs="Courier New"/>
+        </w:rPr>
+        <w:t xml:space="preserve">│   │   </w:t>
+      </w:r>
+      <w:r>
+        <w:rPr>
+          <w:rFonts w:ascii="Consolas" w:eastAsia="MS Gothic" w:hAnsi="Consolas" w:cs="Courier New"/>
+        </w:rPr>
+        <w:t>├</w:t>
+      </w:r>
+      <w:r>
+        <w:rPr>
+          <w:rFonts w:ascii="Consolas" w:hAnsi="Consolas" w:cs="Courier New"/>
+        </w:rPr>
+        <w:t>── utils/               &lt;-- Utility/helper functions</w:t>
+      </w:r>
+    </w:p>
+    <w:p>
+      <w:pPr>
+        <w:shd w:val="clear" w:color="auto" w:fill="2D2D2D"/>
+        <w:spacing w:after="0"/>
+        <w:rPr>
+          <w:rFonts w:ascii="Consolas" w:hAnsi="Consolas" w:cs="Courier New"/>
+        </w:rPr>
+      </w:pPr>
+      <w:r>
+        <w:rPr>
+          <w:rFonts w:ascii="Consolas" w:hAnsi="Consolas" w:cs="Courier New"/>
+        </w:rPr>
+        <w:t>│   │   │   └── formatDate.js       &lt;-- Formats date for UI</w:t>
+      </w:r>
+    </w:p>
+    <w:p>
+      <w:pPr>
+        <w:shd w:val="clear" w:color="auto" w:fill="2D2D2D"/>
+        <w:spacing w:after="0"/>
+        <w:rPr>
+          <w:rFonts w:ascii="Consolas" w:hAnsi="Consolas" w:cs="Courier New"/>
+        </w:rPr>
+      </w:pPr>
+      <w:r>
+        <w:rPr>
+          <w:rFonts w:ascii="Consolas" w:hAnsi="Consolas" w:cs="Courier New"/>
+        </w:rPr>
+        <w:t xml:space="preserve">│   │   </w:t>
+      </w:r>
+      <w:r>
+        <w:rPr>
+          <w:rFonts w:ascii="Consolas" w:eastAsia="MS Gothic" w:hAnsi="Consolas" w:cs="Courier New"/>
+        </w:rPr>
+        <w:t>├</w:t>
+      </w:r>
+      <w:r>
+        <w:rPr>
+          <w:rFonts w:ascii="Consolas" w:hAnsi="Consolas" w:cs="Courier New"/>
+        </w:rPr>
+        <w:t>── App.css              &lt;-- Global CSS styles</w:t>
+      </w:r>
+    </w:p>
+    <w:p>
+      <w:pPr>
+        <w:shd w:val="clear" w:color="auto" w:fill="2D2D2D"/>
+        <w:spacing w:after="0"/>
+        <w:rPr>
+          <w:rFonts w:ascii="Consolas" w:hAnsi="Consolas" w:cs="Courier New"/>
+        </w:rPr>
+      </w:pPr>
+      <w:r>
+        <w:rPr>
+          <w:rFonts w:ascii="Consolas" w:hAnsi="Consolas" w:cs="Courier New"/>
+        </w:rPr>
+        <w:t xml:space="preserve">│   │   </w:t>
+      </w:r>
+      <w:r>
+        <w:rPr>
+          <w:rFonts w:ascii="Consolas" w:eastAsia="MS Gothic" w:hAnsi="Consolas" w:cs="Courier New"/>
+        </w:rPr>
+        <w:t>├</w:t>
+      </w:r>
+      <w:r>
+        <w:rPr>
+          <w:rFonts w:ascii="Consolas" w:hAnsi="Consolas" w:cs="Courier New"/>
+        </w:rPr>
+        <w:t xml:space="preserve">── </w:t>
+      </w:r>
+      <w:proofErr w:type="spellStart"/>
+      <w:r>
+        <w:rPr>
+          <w:rFonts w:ascii="Consolas" w:hAnsi="Consolas" w:cs="Courier New"/>
+        </w:rPr>
+        <w:t>App.jsx</w:t>
+      </w:r>
+      <w:proofErr w:type="spellEnd"/>
+      <w:r>
+        <w:rPr>
+          <w:rFonts w:ascii="Consolas" w:hAnsi="Consolas" w:cs="Courier New"/>
+        </w:rPr>
+        <w:t xml:space="preserve">              &lt;-- Main React app component</w:t>
+      </w:r>
+    </w:p>
+    <w:p>
+      <w:pPr>
+        <w:shd w:val="clear" w:color="auto" w:fill="2D2D2D"/>
+        <w:spacing w:after="0"/>
+        <w:rPr>
+          <w:rFonts w:ascii="Consolas" w:hAnsi="Consolas" w:cs="Courier New"/>
+        </w:rPr>
+      </w:pPr>
+      <w:r>
+        <w:rPr>
+          <w:rFonts w:ascii="Consolas" w:hAnsi="Consolas" w:cs="Courier New"/>
+        </w:rPr>
+        <w:t xml:space="preserve">│   │   </w:t>
+      </w:r>
+      <w:r>
+        <w:rPr>
+          <w:rFonts w:ascii="Consolas" w:eastAsia="MS Gothic" w:hAnsi="Consolas" w:cs="Courier New"/>
+        </w:rPr>
+        <w:t>├</w:t>
+      </w:r>
+      <w:r>
+        <w:rPr>
+          <w:rFonts w:ascii="Consolas" w:hAnsi="Consolas" w:cs="Courier New"/>
+        </w:rPr>
+        <w:t xml:space="preserve">── index.css            &lt;-- </w:t>
+      </w:r>
+      <w:proofErr w:type="spellStart"/>
+      <w:r>
+        <w:rPr>
+          <w:rFonts w:ascii="Consolas" w:hAnsi="Consolas" w:cs="Courier New"/>
+        </w:rPr>
+        <w:t>TailwindCSS</w:t>
+      </w:r>
+      <w:proofErr w:type="spellEnd"/>
+      <w:r>
+        <w:rPr>
+          <w:rFonts w:ascii="Consolas" w:hAnsi="Consolas" w:cs="Courier New"/>
+        </w:rPr>
+        <w:t>/index styles</w:t>
+      </w:r>
+    </w:p>
+    <w:p>
+      <w:pPr>
+        <w:shd w:val="clear" w:color="auto" w:fill="2D2D2D"/>
+        <w:spacing w:after="0"/>
+        <w:rPr>
+          <w:rFonts w:ascii="Consolas" w:hAnsi="Consolas" w:cs="Courier New"/>
+        </w:rPr>
+      </w:pPr>
+      <w:r>
+        <w:rPr>
+          <w:rFonts w:ascii="Consolas" w:hAnsi="Consolas" w:cs="Courier New"/>
+        </w:rPr>
+        <w:t xml:space="preserve">│   │   └── </w:t>
+      </w:r>
+      <w:proofErr w:type="spellStart"/>
+      <w:r>
+        <w:rPr>
+          <w:rFonts w:ascii="Consolas" w:hAnsi="Consolas" w:cs="Courier New"/>
+        </w:rPr>
+        <w:t>main.jsx</w:t>
+      </w:r>
+      <w:proofErr w:type="spellEnd"/>
+      <w:r>
+        <w:rPr>
+          <w:rFonts w:ascii="Consolas" w:hAnsi="Consolas" w:cs="Courier New"/>
+        </w:rPr>
+        <w:t xml:space="preserve">             &lt;-- Entry point for rendering app</w:t>
+      </w:r>
+    </w:p>
+    <w:p>
+      <w:pPr>
+        <w:shd w:val="clear" w:color="auto" w:fill="2D2D2D"/>
+        <w:spacing w:after="0"/>
+        <w:rPr>
+          <w:rFonts w:ascii="Consolas" w:hAnsi="Consolas" w:cs="Courier New"/>
+        </w:rPr>
+      </w:pPr>
+      <w:r>
+        <w:rPr>
+          <w:rFonts w:ascii="Consolas" w:hAnsi="Consolas" w:cs="Courier New"/>
+        </w:rPr>
+        <w:t xml:space="preserve">│   </w:t>
+      </w:r>
+      <w:r>
+        <w:rPr>
+          <w:rFonts w:ascii="Consolas" w:eastAsia="MS Gothic" w:hAnsi="Consolas" w:cs="Courier New"/>
+        </w:rPr>
+        <w:t>├</w:t>
+      </w:r>
+      <w:r>
+        <w:rPr>
+          <w:rFonts w:ascii="Consolas" w:hAnsi="Consolas" w:cs="Courier New"/>
+        </w:rPr>
+        <w:t>─</w:t>
+      </w:r>
+      <w:proofErr w:type="gramStart"/>
+      <w:r>
+        <w:rPr>
+          <w:rFonts w:ascii="Consolas" w:hAnsi="Consolas" w:cs="Courier New"/>
+        </w:rPr>
+        <w:t>─ .</w:t>
+      </w:r>
+      <w:proofErr w:type="spellStart"/>
+      <w:r>
+        <w:rPr>
+          <w:rFonts w:ascii="Consolas" w:hAnsi="Consolas" w:cs="Courier New"/>
+        </w:rPr>
+        <w:t>gitignore</w:t>
+      </w:r>
+      <w:proofErr w:type="spellEnd"/>
+      <w:proofErr w:type="gramEnd"/>
+      <w:r>
+        <w:rPr>
+          <w:rFonts w:ascii="Consolas" w:hAnsi="Consolas" w:cs="Courier New"/>
+        </w:rPr>
+        <w:t xml:space="preserve">              &lt;-- Ignores files in Git</w:t>
+      </w:r>
+    </w:p>
+    <w:p>
+      <w:pPr>
+        <w:shd w:val="clear" w:color="auto" w:fill="2D2D2D"/>
+        <w:spacing w:after="0"/>
+        <w:rPr>
+          <w:rFonts w:ascii="Consolas" w:hAnsi="Consolas" w:cs="Courier New"/>
+        </w:rPr>
+      </w:pPr>
+      <w:r>
+        <w:rPr>
+          <w:rFonts w:ascii="Consolas" w:hAnsi="Consolas" w:cs="Courier New"/>
+        </w:rPr>
+        <w:t xml:space="preserve">│   </w:t>
+      </w:r>
+      <w:r>
+        <w:rPr>
+          <w:rFonts w:ascii="Consolas" w:eastAsia="MS Gothic" w:hAnsi="Consolas" w:cs="Courier New"/>
+        </w:rPr>
+        <w:t>├</w:t>
+      </w:r>
+      <w:r>
+        <w:rPr>
+          <w:rFonts w:ascii="Consolas" w:hAnsi="Consolas" w:cs="Courier New"/>
+        </w:rPr>
+        <w:t>── eslint.config.js        &lt;-- Linter configuration</w:t>
+      </w:r>
+    </w:p>
+    <w:p>
+      <w:pPr>
+        <w:shd w:val="clear" w:color="auto" w:fill="2D2D2D"/>
+        <w:spacing w:after="0"/>
+        <w:rPr>
+          <w:rFonts w:ascii="Consolas" w:hAnsi="Consolas" w:cs="Courier New"/>
+        </w:rPr>
+      </w:pPr>
+      <w:r>
+        <w:rPr>
+          <w:rFonts w:ascii="Consolas" w:hAnsi="Consolas" w:cs="Courier New"/>
+        </w:rPr>
+        <w:t xml:space="preserve">│   </w:t>
+      </w:r>
+      <w:r>
+        <w:rPr>
+          <w:rFonts w:ascii="Consolas" w:eastAsia="MS Gothic" w:hAnsi="Consolas" w:cs="Courier New"/>
+        </w:rPr>
+        <w:t>├</w:t>
+      </w:r>
+      <w:r>
+        <w:rPr>
+          <w:rFonts w:ascii="Consolas" w:hAnsi="Consolas" w:cs="Courier New"/>
+        </w:rPr>
+        <w:t>── index.html              &lt;-- Main HTML template</w:t>
+      </w:r>
+    </w:p>
+    <w:p>
+      <w:pPr>
+        <w:shd w:val="clear" w:color="auto" w:fill="2D2D2D"/>
+        <w:spacing w:after="0"/>
+        <w:rPr>
+          <w:rFonts w:ascii="Consolas" w:hAnsi="Consolas" w:cs="Courier New"/>
+        </w:rPr>
+      </w:pPr>
+      <w:r>
+        <w:rPr>
+          <w:rFonts w:ascii="Consolas" w:hAnsi="Consolas" w:cs="Courier New"/>
+        </w:rPr>
+        <w:t xml:space="preserve">│   </w:t>
+      </w:r>
+      <w:r>
+        <w:rPr>
+          <w:rFonts w:ascii="Consolas" w:eastAsia="MS Gothic" w:hAnsi="Consolas" w:cs="Courier New"/>
+        </w:rPr>
+        <w:t>├</w:t>
+      </w:r>
+      <w:r>
+        <w:rPr>
+          <w:rFonts w:ascii="Consolas" w:hAnsi="Consolas" w:cs="Courier New"/>
+        </w:rPr>
+        <w:t>── package-</w:t>
+      </w:r>
+      <w:proofErr w:type="spellStart"/>
+      <w:proofErr w:type="gramStart"/>
+      <w:r>
+        <w:rPr>
+          <w:rFonts w:ascii="Consolas" w:hAnsi="Consolas" w:cs="Courier New"/>
+        </w:rPr>
+        <w:t>lock.json</w:t>
+      </w:r>
+      <w:proofErr w:type="spellEnd"/>
+      <w:proofErr w:type="gramEnd"/>
+      <w:r>
+        <w:rPr>
+          <w:rFonts w:ascii="Consolas" w:hAnsi="Consolas" w:cs="Courier New"/>
+        </w:rPr>
+        <w:t xml:space="preserve">       &lt;-- Auto-generated by </w:t>
+      </w:r>
+      <w:proofErr w:type="spellStart"/>
+      <w:r>
+        <w:rPr>
+          <w:rFonts w:ascii="Consolas" w:hAnsi="Consolas" w:cs="Courier New"/>
+        </w:rPr>
+        <w:t>npm</w:t>
+      </w:r>
+      <w:proofErr w:type="spellEnd"/>
+    </w:p>
+    <w:p>
+      <w:pPr>
+        <w:shd w:val="clear" w:color="auto" w:fill="2D2D2D"/>
+        <w:spacing w:after="0"/>
+        <w:rPr>
+          <w:rFonts w:ascii="Consolas" w:hAnsi="Consolas" w:cs="Courier New"/>
+        </w:rPr>
+      </w:pPr>
+      <w:r>
+        <w:rPr>
+          <w:rFonts w:ascii="Consolas" w:hAnsi="Consolas" w:cs="Courier New"/>
+        </w:rPr>
+        <w:lastRenderedPageBreak/>
+        <w:t xml:space="preserve">│   </w:t>
+      </w:r>
+      <w:r>
+        <w:rPr>
+          <w:rFonts w:ascii="Consolas" w:eastAsia="MS Gothic" w:hAnsi="Consolas" w:cs="Courier New"/>
+        </w:rPr>
+        <w:t>├</w:t>
+      </w:r>
+      <w:r>
+        <w:rPr>
+          <w:rFonts w:ascii="Consolas" w:hAnsi="Consolas" w:cs="Courier New"/>
+        </w:rPr>
+        <w:t xml:space="preserve">── </w:t>
+      </w:r>
+      <w:proofErr w:type="spellStart"/>
+      <w:proofErr w:type="gramStart"/>
+      <w:r>
+        <w:rPr>
+          <w:rFonts w:ascii="Consolas" w:hAnsi="Consolas" w:cs="Courier New"/>
+        </w:rPr>
+        <w:t>package.json</w:t>
+      </w:r>
+      <w:proofErr w:type="spellEnd"/>
+      <w:proofErr w:type="gramEnd"/>
+      <w:r>
+        <w:rPr>
+          <w:rFonts w:ascii="Consolas" w:hAnsi="Consolas" w:cs="Courier New"/>
+        </w:rPr>
+        <w:t xml:space="preserve">            &lt;-- Frontend dependencies and metadata</w:t>
+      </w:r>
+    </w:p>
+    <w:p>
+      <w:pPr>
+        <w:shd w:val="clear" w:color="auto" w:fill="2D2D2D"/>
+        <w:spacing w:after="0"/>
+        <w:rPr>
+          <w:rFonts w:ascii="Consolas" w:hAnsi="Consolas" w:cs="Courier New"/>
+        </w:rPr>
+      </w:pPr>
+      <w:r>
+        <w:rPr>
+          <w:rFonts w:ascii="Consolas" w:hAnsi="Consolas" w:cs="Courier New"/>
+        </w:rPr>
+        <w:t xml:space="preserve">│   </w:t>
+      </w:r>
+      <w:r>
+        <w:rPr>
+          <w:rFonts w:ascii="Consolas" w:eastAsia="MS Gothic" w:hAnsi="Consolas" w:cs="Courier New"/>
+        </w:rPr>
+        <w:t>├</w:t>
+      </w:r>
+      <w:r>
+        <w:rPr>
+          <w:rFonts w:ascii="Consolas" w:hAnsi="Consolas" w:cs="Courier New"/>
+        </w:rPr>
+        <w:t>── README.md               &lt;-- Project overview and instructions</w:t>
+      </w:r>
+    </w:p>
+    <w:p>
+      <w:pPr>
+        <w:shd w:val="clear" w:color="auto" w:fill="2D2D2D"/>
+        <w:spacing w:after="0"/>
+        <w:rPr>
+          <w:rFonts w:ascii="Consolas" w:hAnsi="Consolas" w:cs="Courier New"/>
+        </w:rPr>
+      </w:pPr>
+      <w:r>
+        <w:rPr>
+          <w:rFonts w:ascii="Consolas" w:hAnsi="Consolas" w:cs="Courier New"/>
+        </w:rPr>
+        <w:t>│   └── vite.config.js          &lt;-- Vite configuration</w:t>
+      </w:r>
+    </w:p>
+    <w:p>
+      <w:pPr>
+        <w:shd w:val="clear" w:color="auto" w:fill="2D2D2D"/>
+        <w:spacing w:after="0"/>
+        <w:rPr>
+          <w:rFonts w:ascii="Consolas" w:hAnsi="Consolas" w:cs="Courier New"/>
+        </w:rPr>
+      </w:pPr>
+      <w:r>
+        <w:rPr>
+          <w:rFonts w:ascii="Consolas" w:eastAsia="MS Gothic" w:hAnsi="Consolas" w:cs="Courier New"/>
+        </w:rPr>
+        <w:t>├</w:t>
+      </w:r>
+      <w:r>
+        <w:rPr>
+          <w:rFonts w:ascii="Consolas" w:hAnsi="Consolas" w:cs="Courier New"/>
+        </w:rPr>
+        <w:t>── docs/                      &lt;-- Documentation</w:t>
+      </w:r>
+    </w:p>
+    <w:p>
+      <w:pPr>
+        <w:shd w:val="clear" w:color="auto" w:fill="2D2D2D"/>
+        <w:spacing w:after="0"/>
+        <w:rPr>
+          <w:rFonts w:ascii="Consolas" w:hAnsi="Consolas" w:cs="Courier New"/>
+        </w:rPr>
+      </w:pPr>
+      <w:r>
+        <w:rPr>
+          <w:rFonts w:ascii="Consolas" w:hAnsi="Consolas" w:cs="Courier New"/>
+        </w:rPr>
+        <w:t>│   └── API_DOCS.md               &lt;-- API documentation</w:t>
+      </w:r>
+    </w:p>
+    <w:p>
+      <w:pPr>
+        <w:shd w:val="clear" w:color="auto" w:fill="2D2D2D"/>
+        <w:spacing w:after="0"/>
+        <w:rPr>
+          <w:rFonts w:ascii="Consolas" w:hAnsi="Consolas" w:cs="Courier New"/>
+        </w:rPr>
+      </w:pPr>
+      <w:r>
+        <w:rPr>
+          <w:rFonts w:ascii="Consolas" w:eastAsia="MS Gothic" w:hAnsi="Consolas" w:cs="Courier New"/>
+        </w:rPr>
+        <w:t>├</w:t>
+      </w:r>
+      <w:r>
+        <w:rPr>
+          <w:rFonts w:ascii="Consolas" w:hAnsi="Consolas" w:cs="Courier New"/>
+        </w:rPr>
+        <w:t xml:space="preserve">── FULL STACK PROJECT </w:t>
+      </w:r>
+      <w:proofErr w:type="gramStart"/>
+      <w:r>
+        <w:rPr>
+          <w:rFonts w:ascii="Consolas" w:hAnsi="Consolas" w:cs="Courier New"/>
+        </w:rPr>
+        <w:t>IDEA.docx  &lt;</w:t>
+      </w:r>
+      <w:proofErr w:type="gramEnd"/>
+      <w:r>
+        <w:rPr>
+          <w:rFonts w:ascii="Consolas" w:hAnsi="Consolas" w:cs="Courier New"/>
+        </w:rPr>
+        <w:t>-- Project idea/proposal</w:t>
+      </w:r>
+    </w:p>
+    <w:p>
+      <w:pPr>
+        <w:shd w:val="clear" w:color="auto" w:fill="2D2D2D"/>
+        <w:spacing w:after="0"/>
+        <w:rPr>
+          <w:rFonts w:ascii="Consolas" w:hAnsi="Consolas" w:cs="Courier New"/>
+        </w:rPr>
+      </w:pPr>
+      <w:r>
+        <w:rPr>
+          <w:rFonts w:ascii="Consolas" w:eastAsia="MS Gothic" w:hAnsi="Consolas" w:cs="Courier New"/>
+        </w:rPr>
+        <w:t>├</w:t>
+      </w:r>
+      <w:r>
+        <w:rPr>
+          <w:rFonts w:ascii="Consolas" w:hAnsi="Consolas" w:cs="Courier New"/>
+        </w:rPr>
+        <w:t>── LICENSE.md                  &lt;-- License information</w:t>
+      </w:r>
+    </w:p>
+    <w:p>
+      <w:pPr>
+        <w:shd w:val="clear" w:color="auto" w:fill="2D2D2D"/>
+        <w:spacing w:after="0"/>
+        <w:rPr>
+          <w:rFonts w:ascii="Consolas" w:hAnsi="Consolas" w:cs="Courier New"/>
+        </w:rPr>
+      </w:pPr>
+      <w:r>
+        <w:rPr>
+          <w:rFonts w:ascii="Consolas" w:hAnsi="Consolas" w:cs="Courier New"/>
+        </w:rPr>
+        <w:t>└── README.md                   &lt;-- Main project overview</w:t>
+      </w:r>
+    </w:p>
+    <w:p>
+      <w:pPr>
+        <w:spacing w:after="0"/>
+        <w:rPr>
+          <w:rFonts w:ascii="Consolas" w:hAnsi="Consolas" w:cs="Courier New"/>
+        </w:rPr>
+      </w:pPr>
+    </w:p>
+    <w:p>
+      <w:pPr>
+        <w:spacing w:after="0"/>
+        <w:rPr>
+          <w:rFonts w:ascii="Times New Roman" w:hAnsi="Times New Roman" w:cs="Times New Roman"/>
+          <w:b/>
+          <w:bCs/>
+          <w:sz w:val="32"/>
+          <w:szCs w:val="32"/>
+        </w:rPr>
+      </w:pPr>
+      <w:r>
+        <w:rPr>
+          <w:rFonts w:ascii="Segoe UI Emoji" w:hAnsi="Segoe UI Emoji" w:cs="Segoe UI Emoji"/>
+          <w:b/>
+          <w:bCs/>
+          <w:sz w:val="32"/>
+          <w:szCs w:val="32"/>
+        </w:rPr>
+        <w:t>📚</w:t>
+      </w:r>
+      <w:r>
+        <w:rPr>
+          <w:rFonts w:ascii="Times New Roman" w:hAnsi="Times New Roman" w:cs="Times New Roman"/>
+          <w:b/>
+          <w:bCs/>
+          <w:sz w:val="32"/>
+          <w:szCs w:val="32"/>
+        </w:rPr>
+        <w:t xml:space="preserve"> Folder/Files Explanation in Simple Terms:</w:t>
+      </w:r>
+    </w:p>
+    <w:p>
+      <w:pPr>
+        <w:spacing w:after="0"/>
+        <w:rPr>
+          <w:rFonts w:ascii="Times New Roman" w:hAnsi="Times New Roman" w:cs="Times New Roman"/>
+          <w:b/>
+          <w:bCs/>
+          <w:sz w:val="28"/>
+          <w:szCs w:val="28"/>
+        </w:rPr>
+      </w:pPr>
+      <w:r>
+        <w:rPr>
+          <w:rFonts w:ascii="Segoe UI Emoji" w:hAnsi="Segoe UI Emoji" w:cs="Segoe UI Emoji"/>
+          <w:b/>
+          <w:bCs/>
+          <w:sz w:val="28"/>
+          <w:szCs w:val="28"/>
+        </w:rPr>
+        <w:t>🎯</w:t>
+      </w:r>
+      <w:r>
+        <w:rPr>
+          <w:rFonts w:ascii="Times New Roman" w:hAnsi="Times New Roman" w:cs="Times New Roman"/>
+          <w:b/>
+          <w:bCs/>
+          <w:sz w:val="28"/>
+          <w:szCs w:val="28"/>
+        </w:rPr>
+        <w:t xml:space="preserve"> Backend:</w:t>
+      </w:r>
+    </w:p>
+    <w:p>
+      <w:pPr>
+        <w:pStyle w:val="ListParagraph"/>
+        <w:numPr>
+          <w:ilvl w:val="0"/>
+          <w:numId w:val="13"/>
+        </w:numPr>
+        <w:spacing w:after="0"/>
+        <w:rPr>
+          <w:rFonts w:ascii="Times New Roman" w:hAnsi="Times New Roman" w:cs="Times New Roman"/>
+          <w:sz w:val="24"/>
+          <w:szCs w:val="24"/>
+        </w:rPr>
+      </w:pPr>
+      <w:r>
+        <w:rPr>
+          <w:rFonts w:ascii="Times New Roman" w:hAnsi="Times New Roman" w:cs="Times New Roman"/>
+          <w:sz w:val="24"/>
+          <w:szCs w:val="24"/>
+        </w:rPr>
+        <w:t>controllers/ – Handles what happens when a request hits an API endpoint.</w:t>
+      </w:r>
+    </w:p>
+    <w:p>
+      <w:pPr>
+        <w:pStyle w:val="ListParagraph"/>
+        <w:numPr>
+          <w:ilvl w:val="0"/>
+          <w:numId w:val="13"/>
+        </w:numPr>
+        <w:spacing w:after="0"/>
+        <w:rPr>
+          <w:rFonts w:ascii="Times New Roman" w:hAnsi="Times New Roman" w:cs="Times New Roman"/>
+          <w:sz w:val="24"/>
+          <w:szCs w:val="24"/>
+        </w:rPr>
+      </w:pPr>
+      <w:r>
+        <w:rPr>
+          <w:rFonts w:ascii="Times New Roman" w:hAnsi="Times New Roman" w:cs="Times New Roman"/>
+          <w:sz w:val="24"/>
+          <w:szCs w:val="24"/>
+        </w:rPr>
+        <w:t>library/ – Custom helper functions used in multiple places.</w:t>
+      </w:r>
+    </w:p>
+    <w:p>
+      <w:pPr>
+        <w:pStyle w:val="ListParagraph"/>
+        <w:numPr>
+          <w:ilvl w:val="0"/>
+          <w:numId w:val="13"/>
+        </w:numPr>
+        <w:spacing w:after="0"/>
+        <w:rPr>
+          <w:rFonts w:ascii="Times New Roman" w:hAnsi="Times New Roman" w:cs="Times New Roman"/>
+          <w:sz w:val="24"/>
+          <w:szCs w:val="24"/>
+        </w:rPr>
+      </w:pPr>
+      <w:r>
+        <w:rPr>
+          <w:rFonts w:ascii="Times New Roman" w:hAnsi="Times New Roman" w:cs="Times New Roman"/>
+          <w:sz w:val="24"/>
+          <w:szCs w:val="24"/>
+        </w:rPr>
+        <w:t>models/ – Defines MongoDB schemas for Orders, Products, and Users.</w:t>
+      </w:r>
+    </w:p>
+    <w:p>
+      <w:pPr>
+        <w:pStyle w:val="ListParagraph"/>
+        <w:numPr>
+          <w:ilvl w:val="0"/>
+          <w:numId w:val="13"/>
+        </w:numPr>
+        <w:spacing w:after="0"/>
+        <w:rPr>
+          <w:rFonts w:ascii="Times New Roman" w:hAnsi="Times New Roman" w:cs="Times New Roman"/>
+          <w:sz w:val="24"/>
+          <w:szCs w:val="24"/>
+        </w:rPr>
+      </w:pPr>
+      <w:r>
+        <w:rPr>
+          <w:rFonts w:ascii="Times New Roman" w:hAnsi="Times New Roman" w:cs="Times New Roman"/>
+          <w:sz w:val="24"/>
+          <w:szCs w:val="24"/>
+        </w:rPr>
+        <w:t>routes/ – API endpoints that map URLs to controllers.</w:t>
+      </w:r>
+    </w:p>
+    <w:p>
+      <w:pPr>
+        <w:pStyle w:val="ListParagraph"/>
+        <w:numPr>
+          <w:ilvl w:val="0"/>
+          <w:numId w:val="13"/>
+        </w:numPr>
+        <w:spacing w:after="0"/>
+        <w:rPr>
+          <w:rFonts w:ascii="Times New Roman" w:hAnsi="Times New Roman" w:cs="Times New Roman"/>
+          <w:sz w:val="24"/>
+          <w:szCs w:val="24"/>
+        </w:rPr>
+      </w:pPr>
+      <w:proofErr w:type="spellStart"/>
+      <w:r>
+        <w:rPr>
+          <w:rFonts w:ascii="Times New Roman" w:hAnsi="Times New Roman" w:cs="Times New Roman"/>
+          <w:sz w:val="24"/>
+          <w:szCs w:val="24"/>
+        </w:rPr>
+        <w:t>middlewares</w:t>
+      </w:r>
+      <w:proofErr w:type="spellEnd"/>
+      <w:r>
+        <w:rPr>
+          <w:rFonts w:ascii="Times New Roman" w:hAnsi="Times New Roman" w:cs="Times New Roman"/>
+          <w:sz w:val="24"/>
+          <w:szCs w:val="24"/>
+        </w:rPr>
+        <w:t>/ – Handles things like checking if a user is logged in or error handling.</w:t>
+      </w:r>
+    </w:p>
+    <w:p>
+      <w:pPr>
+        <w:pStyle w:val="ListParagraph"/>
+        <w:numPr>
+          <w:ilvl w:val="0"/>
+          <w:numId w:val="13"/>
+        </w:numPr>
+        <w:spacing w:after="0"/>
+        <w:rPr>
+          <w:rFonts w:ascii="Times New Roman" w:hAnsi="Times New Roman" w:cs="Times New Roman"/>
+          <w:sz w:val="24"/>
+          <w:szCs w:val="24"/>
+        </w:rPr>
+      </w:pPr>
+      <w:r>
+        <w:rPr>
+          <w:rFonts w:ascii="Times New Roman" w:hAnsi="Times New Roman" w:cs="Times New Roman"/>
+          <w:sz w:val="24"/>
+          <w:szCs w:val="24"/>
+        </w:rPr>
+        <w:t>utils/ – Miscellaneous functions (e.g., logging events).</w:t>
+      </w:r>
+    </w:p>
+    <w:p>
+      <w:pPr>
+        <w:pStyle w:val="ListParagraph"/>
+        <w:numPr>
+          <w:ilvl w:val="0"/>
+          <w:numId w:val="13"/>
+        </w:numPr>
+        <w:spacing w:after="0"/>
+        <w:rPr>
+          <w:rFonts w:ascii="Times New Roman" w:hAnsi="Times New Roman" w:cs="Times New Roman"/>
+          <w:sz w:val="24"/>
+          <w:szCs w:val="24"/>
+        </w:rPr>
+      </w:pPr>
+      <w:r>
+        <w:rPr>
+          <w:rFonts w:ascii="Times New Roman" w:hAnsi="Times New Roman" w:cs="Times New Roman"/>
+          <w:sz w:val="24"/>
+          <w:szCs w:val="24"/>
+        </w:rPr>
+        <w:t>config/ – Contains DB connection setup and other configurations.</w:t>
+      </w:r>
+    </w:p>
+    <w:p>
+      <w:pPr>
+        <w:spacing w:after="0"/>
+        <w:rPr>
+          <w:rFonts w:ascii="Times New Roman" w:hAnsi="Times New Roman" w:cs="Times New Roman"/>
+          <w:b/>
+          <w:bCs/>
+          <w:sz w:val="28"/>
+          <w:szCs w:val="28"/>
+        </w:rPr>
+      </w:pPr>
+      <w:r>
+        <w:rPr>
+          <w:rFonts w:ascii="Segoe UI Emoji" w:hAnsi="Segoe UI Emoji" w:cs="Segoe UI Emoji"/>
+          <w:b/>
+          <w:bCs/>
+          <w:sz w:val="28"/>
+          <w:szCs w:val="28"/>
+        </w:rPr>
+        <w:t>⚡️</w:t>
+      </w:r>
+      <w:r>
+        <w:rPr>
+          <w:rFonts w:ascii="Times New Roman" w:hAnsi="Times New Roman" w:cs="Times New Roman"/>
+          <w:b/>
+          <w:bCs/>
+          <w:sz w:val="28"/>
+          <w:szCs w:val="28"/>
+        </w:rPr>
+        <w:t xml:space="preserve"> Frontend:</w:t>
+      </w:r>
+    </w:p>
+    <w:p>
+      <w:pPr>
+        <w:pStyle w:val="ListParagraph"/>
+        <w:numPr>
+          <w:ilvl w:val="0"/>
+          <w:numId w:val="12"/>
+        </w:numPr>
+        <w:spacing w:after="0"/>
+        <w:rPr>
+          <w:rFonts w:ascii="Times New Roman" w:hAnsi="Times New Roman" w:cs="Times New Roman"/>
+          <w:sz w:val="24"/>
+          <w:szCs w:val="24"/>
+        </w:rPr>
+      </w:pPr>
+      <w:r>
+        <w:rPr>
+          <w:rFonts w:ascii="Times New Roman" w:hAnsi="Times New Roman" w:cs="Times New Roman"/>
+          <w:sz w:val="24"/>
+          <w:szCs w:val="24"/>
+        </w:rPr>
+        <w:t>public/ – Stores static files like logos or favicons.</w:t>
+      </w:r>
+    </w:p>
+    <w:p>
+      <w:pPr>
+        <w:pStyle w:val="ListParagraph"/>
+        <w:numPr>
+          <w:ilvl w:val="0"/>
+          <w:numId w:val="12"/>
+        </w:numPr>
+        <w:spacing w:after="0"/>
+        <w:rPr>
+          <w:rFonts w:ascii="Times New Roman" w:hAnsi="Times New Roman" w:cs="Times New Roman"/>
+          <w:sz w:val="24"/>
+          <w:szCs w:val="24"/>
+        </w:rPr>
+      </w:pPr>
+      <w:proofErr w:type="spellStart"/>
+      <w:r>
+        <w:rPr>
+          <w:rFonts w:ascii="Times New Roman" w:hAnsi="Times New Roman" w:cs="Times New Roman"/>
+          <w:sz w:val="24"/>
+          <w:szCs w:val="24"/>
+        </w:rPr>
+        <w:t>src</w:t>
+      </w:r>
+      <w:proofErr w:type="spellEnd"/>
+      <w:r>
+        <w:rPr>
+          <w:rFonts w:ascii="Times New Roman" w:hAnsi="Times New Roman" w:cs="Times New Roman"/>
+          <w:sz w:val="24"/>
+          <w:szCs w:val="24"/>
+        </w:rPr>
+        <w:t>/ – Main folder where the frontend code lives.</w:t>
+      </w:r>
+    </w:p>
+    <w:p>
+      <w:pPr>
+        <w:pStyle w:val="ListParagraph"/>
+        <w:numPr>
+          <w:ilvl w:val="0"/>
+          <w:numId w:val="12"/>
+        </w:numPr>
+        <w:spacing w:after="0"/>
+        <w:rPr>
+          <w:rFonts w:ascii="Times New Roman" w:hAnsi="Times New Roman" w:cs="Times New Roman"/>
+          <w:sz w:val="24"/>
+          <w:szCs w:val="24"/>
+        </w:rPr>
+      </w:pPr>
+      <w:r>
+        <w:rPr>
+          <w:rFonts w:ascii="Times New Roman" w:hAnsi="Times New Roman" w:cs="Times New Roman"/>
+          <w:sz w:val="24"/>
+          <w:szCs w:val="24"/>
+        </w:rPr>
+        <w:t>assets/ – Images/icons used in the UI.</w:t>
+      </w:r>
+    </w:p>
+    <w:p>
+      <w:pPr>
+        <w:pStyle w:val="ListParagraph"/>
+        <w:numPr>
+          <w:ilvl w:val="0"/>
+          <w:numId w:val="12"/>
+        </w:numPr>
+        <w:spacing w:after="0"/>
+        <w:rPr>
+          <w:rFonts w:ascii="Times New Roman" w:hAnsi="Times New Roman" w:cs="Times New Roman"/>
+          <w:sz w:val="24"/>
+          <w:szCs w:val="24"/>
+        </w:rPr>
+      </w:pPr>
+      <w:r>
+        <w:rPr>
+          <w:rFonts w:ascii="Times New Roman" w:hAnsi="Times New Roman" w:cs="Times New Roman"/>
+          <w:sz w:val="24"/>
+          <w:szCs w:val="24"/>
+        </w:rPr>
+        <w:t>components/ – Reusable UI elements like Card or Navbar.</w:t>
+      </w:r>
+    </w:p>
+    <w:p>
+      <w:pPr>
+        <w:pStyle w:val="ListParagraph"/>
+        <w:numPr>
+          <w:ilvl w:val="0"/>
+          <w:numId w:val="12"/>
+        </w:numPr>
+        <w:spacing w:after="0"/>
+        <w:rPr>
+          <w:rFonts w:ascii="Times New Roman" w:hAnsi="Times New Roman" w:cs="Times New Roman"/>
+          <w:sz w:val="24"/>
+          <w:szCs w:val="24"/>
+        </w:rPr>
+      </w:pPr>
+      <w:r>
+        <w:rPr>
+          <w:rFonts w:ascii="Times New Roman" w:hAnsi="Times New Roman" w:cs="Times New Roman"/>
+          <w:sz w:val="24"/>
+          <w:szCs w:val="24"/>
+        </w:rPr>
+        <w:t xml:space="preserve">pages/ – Main page components (Home, Cart, </w:t>
+      </w:r>
+      <w:proofErr w:type="spellStart"/>
+      <w:r>
+        <w:rPr>
+          <w:rFonts w:ascii="Times New Roman" w:hAnsi="Times New Roman" w:cs="Times New Roman"/>
+          <w:sz w:val="24"/>
+          <w:szCs w:val="24"/>
+        </w:rPr>
+        <w:t>ProductDetail</w:t>
+      </w:r>
+      <w:proofErr w:type="spellEnd"/>
+      <w:r>
+        <w:rPr>
+          <w:rFonts w:ascii="Times New Roman" w:hAnsi="Times New Roman" w:cs="Times New Roman"/>
+          <w:sz w:val="24"/>
+          <w:szCs w:val="24"/>
+        </w:rPr>
+        <w:t>).</w:t>
+      </w:r>
+    </w:p>
+    <w:p>
+      <w:pPr>
+        <w:pStyle w:val="ListParagraph"/>
+        <w:numPr>
+          <w:ilvl w:val="0"/>
+          <w:numId w:val="12"/>
+        </w:numPr>
+        <w:spacing w:after="0"/>
+        <w:rPr>
+          <w:rFonts w:ascii="Times New Roman" w:hAnsi="Times New Roman" w:cs="Times New Roman"/>
+          <w:sz w:val="24"/>
+          <w:szCs w:val="24"/>
+        </w:rPr>
+      </w:pPr>
+      <w:r>
+        <w:rPr>
+          <w:rFonts w:ascii="Times New Roman" w:hAnsi="Times New Roman" w:cs="Times New Roman"/>
+          <w:sz w:val="24"/>
+          <w:szCs w:val="24"/>
+        </w:rPr>
+        <w:t>hooks/ – Custom hooks for reusing logic (</w:t>
+      </w:r>
+      <w:proofErr w:type="spellStart"/>
+      <w:r>
+        <w:rPr>
+          <w:rFonts w:ascii="Times New Roman" w:hAnsi="Times New Roman" w:cs="Times New Roman"/>
+          <w:sz w:val="24"/>
+          <w:szCs w:val="24"/>
+        </w:rPr>
+        <w:t>useFetch</w:t>
+      </w:r>
+      <w:proofErr w:type="spellEnd"/>
+      <w:r>
+        <w:rPr>
+          <w:rFonts w:ascii="Times New Roman" w:hAnsi="Times New Roman" w:cs="Times New Roman"/>
+          <w:sz w:val="24"/>
+          <w:szCs w:val="24"/>
+        </w:rPr>
+        <w:t>).</w:t>
+      </w:r>
+    </w:p>
+    <w:p>
+      <w:pPr>
+        <w:pStyle w:val="ListParagraph"/>
+        <w:numPr>
+          <w:ilvl w:val="0"/>
+          <w:numId w:val="12"/>
+        </w:numPr>
+        <w:spacing w:after="0"/>
+        <w:rPr>
+          <w:rFonts w:ascii="Times New Roman" w:hAnsi="Times New Roman" w:cs="Times New Roman"/>
+          <w:sz w:val="24"/>
+          <w:szCs w:val="24"/>
+        </w:rPr>
+      </w:pPr>
+      <w:r>
+        <w:rPr>
+          <w:rFonts w:ascii="Times New Roman" w:hAnsi="Times New Roman" w:cs="Times New Roman"/>
+          <w:sz w:val="24"/>
+          <w:szCs w:val="24"/>
+        </w:rPr>
+        <w:t>context/ – Manages global state like Cart or Auth.</w:t>
+      </w:r>
+    </w:p>
+    <w:p>
+      <w:pPr>
+        <w:pStyle w:val="ListParagraph"/>
+        <w:numPr>
+          <w:ilvl w:val="0"/>
+          <w:numId w:val="12"/>
+        </w:numPr>
+        <w:spacing w:after="0"/>
+        <w:rPr>
+          <w:rFonts w:ascii="Times New Roman" w:hAnsi="Times New Roman" w:cs="Times New Roman"/>
+          <w:sz w:val="24"/>
+          <w:szCs w:val="24"/>
+        </w:rPr>
+      </w:pPr>
+      <w:r>
+        <w:rPr>
+          <w:rFonts w:ascii="Times New Roman" w:hAnsi="Times New Roman" w:cs="Times New Roman"/>
+          <w:sz w:val="24"/>
+          <w:szCs w:val="24"/>
+        </w:rPr>
+        <w:t>services/ – API requests and external service handlers.</w:t>
+      </w:r>
+    </w:p>
+    <w:p>
+      <w:pPr>
+        <w:pStyle w:val="ListParagraph"/>
+        <w:numPr>
+          <w:ilvl w:val="0"/>
+          <w:numId w:val="12"/>
+        </w:numPr>
+        <w:spacing w:after="0"/>
+        <w:rPr>
+          <w:rFonts w:ascii="Times New Roman" w:hAnsi="Times New Roman" w:cs="Times New Roman"/>
+          <w:sz w:val="24"/>
+          <w:szCs w:val="24"/>
+        </w:rPr>
+      </w:pPr>
+      <w:r>
+        <w:rPr>
+          <w:rFonts w:ascii="Times New Roman" w:hAnsi="Times New Roman" w:cs="Times New Roman"/>
+          <w:sz w:val="24"/>
+          <w:szCs w:val="24"/>
+        </w:rPr>
+        <w:t>utils/ – Utility functions like date formatting.</w:t>
+      </w:r>
+    </w:p>
+    <w:p>
+      <w:pPr>
+        <w:pStyle w:val="ListParagraph"/>
+        <w:numPr>
+          <w:ilvl w:val="0"/>
+          <w:numId w:val="12"/>
+        </w:numPr>
+        <w:spacing w:after="0"/>
+        <w:rPr>
+          <w:rFonts w:ascii="Times New Roman" w:hAnsi="Times New Roman" w:cs="Times New Roman"/>
+          <w:sz w:val="24"/>
+          <w:szCs w:val="24"/>
+        </w:rPr>
+      </w:pPr>
+      <w:r>
+        <w:rPr>
+          <w:rFonts w:ascii="Segoe UI Emoji" w:hAnsi="Segoe UI Emoji" w:cs="Segoe UI Emoji"/>
+          <w:sz w:val="24"/>
+          <w:szCs w:val="24"/>
+        </w:rPr>
+        <w:t>📚</w:t>
+      </w:r>
+      <w:r>
+        <w:rPr>
+          <w:rFonts w:ascii="Times New Roman" w:hAnsi="Times New Roman" w:cs="Times New Roman"/>
+          <w:sz w:val="24"/>
+          <w:szCs w:val="24"/>
+        </w:rPr>
+        <w:t xml:space="preserve"> Other Important Folders/Files:</w:t>
+      </w:r>
+    </w:p>
+    <w:p>
+      <w:pPr>
+        <w:pStyle w:val="ListParagraph"/>
+        <w:numPr>
+          <w:ilvl w:val="0"/>
+          <w:numId w:val="12"/>
+        </w:numPr>
+        <w:spacing w:after="0"/>
+        <w:rPr>
+          <w:rFonts w:ascii="Times New Roman" w:hAnsi="Times New Roman" w:cs="Times New Roman"/>
+          <w:sz w:val="24"/>
+          <w:szCs w:val="24"/>
+        </w:rPr>
+      </w:pPr>
+      <w:r>
+        <w:rPr>
+          <w:rFonts w:ascii="Times New Roman" w:hAnsi="Times New Roman" w:cs="Times New Roman"/>
+          <w:sz w:val="24"/>
+          <w:szCs w:val="24"/>
+        </w:rPr>
+        <w:t>docs/ – Contains project documentation like API guides.</w:t>
+      </w:r>
+    </w:p>
+    <w:p>
+      <w:pPr>
+        <w:pStyle w:val="ListParagraph"/>
+        <w:numPr>
+          <w:ilvl w:val="0"/>
+          <w:numId w:val="12"/>
+        </w:numPr>
+        <w:spacing w:after="0"/>
+        <w:rPr>
+          <w:rFonts w:ascii="Times New Roman" w:hAnsi="Times New Roman" w:cs="Times New Roman"/>
+          <w:sz w:val="24"/>
+          <w:szCs w:val="24"/>
+        </w:rPr>
+      </w:pPr>
+      <w:r>
+        <w:rPr>
+          <w:rFonts w:ascii="Times New Roman" w:hAnsi="Times New Roman" w:cs="Times New Roman"/>
+          <w:sz w:val="24"/>
+          <w:szCs w:val="24"/>
+        </w:rPr>
+        <w:t>LICENSE.md – License file to protect your work.</w:t>
+      </w:r>
+    </w:p>
+    <w:p>
+      <w:pPr>
+        <w:pStyle w:val="ListParagraph"/>
+        <w:numPr>
+          <w:ilvl w:val="0"/>
+          <w:numId w:val="12"/>
+        </w:numPr>
+        <w:spacing w:after="0"/>
+        <w:rPr>
+          <w:rFonts w:ascii="Times New Roman" w:hAnsi="Times New Roman" w:cs="Times New Roman"/>
+          <w:sz w:val="24"/>
+          <w:szCs w:val="24"/>
+        </w:rPr>
+      </w:pPr>
+      <w:r>
+        <w:rPr>
+          <w:rFonts w:ascii="Times New Roman" w:hAnsi="Times New Roman" w:cs="Times New Roman"/>
+          <w:sz w:val="24"/>
+          <w:szCs w:val="24"/>
+        </w:rPr>
+        <w:t>README.md – Project overview, setup, and usage instructions.</w:t>
+      </w:r>
+    </w:p>
     <w:sectPr>
-      <w:pgSz w:w="12240" w:h="15840"/>
+      <w:headerReference w:type="default" r:id="rId7"/>
+      <w:pgSz w:w="17291" w:h="27609" w:code="58"/>
       <w:pgMar w:top="1440" w:right="1440" w:bottom="1440" w:left="1440" w:header="720" w:footer="720" w:gutter="0"/>
+      <w:pgBorders w:offsetFrom="page">
+        <w:top w:val="thinThickSmallGap" w:sz="18" w:space="24" w:color="auto"/>
+        <w:left w:val="thinThickSmallGap" w:sz="18" w:space="24" w:color="auto"/>
+        <w:bottom w:val="thickThinSmallGap" w:sz="18" w:space="24" w:color="auto"/>
+        <w:right w:val="thickThinSmallGap" w:sz="18" w:space="24" w:color="auto"/>
+      </w:pgBorders>
       <w:cols w:space="720"/>
       <w:docGrid w:linePitch="360"/>
     </w:sectPr>
@@ -959,9 +3448,480 @@
 </w:document>
 </file>
 
+<file path=word/endnotes.xml><?xml version="1.0" encoding="utf-8"?>
+<w:endnotes xmlns:wpc="http://schemas.microsoft.com/office/word/2010/wordprocessingCanvas" xmlns:cx="http://schemas.microsoft.com/office/drawing/2014/chartex" xmlns:cx1="http://schemas.microsoft.com/office/drawing/2015/9/8/chartex" xmlns:cx2="http://schemas.microsoft.com/office/drawing/2015/10/21/chartex" xmlns:cx3="http://schemas.microsoft.com/office/drawing/2016/5/9/chartex" xmlns:cx4="http://schemas.microsoft.com/office/drawing/2016/5/10/chartex" xmlns:cx5="http://schemas.microsoft.com/office/drawing/2016/5/11/chartex" xmlns:cx6="http://schemas.microsoft.com/office/drawing/2016/5/12/chartex" xmlns:cx7="http://schemas.microsoft.com/office/drawing/2016/5/13/chartex" xmlns:cx8="http://schemas.microsoft.com/office/drawing/2016/5/14/chartex" xmlns:mc="http://schemas.openxmlformats.org/markup-compatibility/2006" xmlns:aink="http://schemas.microsoft.com/office/drawing/2016/ink" xmlns:am3d="http://schemas.microsoft.com/office/drawing/2017/model3d" xmlns:o="urn:schemas-microsoft-com:office:office" xmlns:oel="http://schemas.microsoft.com/office/2019/extlst" xmlns:r="http://schemas.openxmlformats.org/officeDocument/2006/relationships" xmlns:m="http://schemas.openxmlformats.org/officeDocument/2006/math" xmlns:v="urn:schemas-microsoft-com:vml" xmlns:wp14="http://schemas.microsoft.com/office/word/2010/wordprocessingDrawing" xmlns:wp="http://schemas.openxmlformats.org/drawingml/2006/wordprocessingDrawing" xmlns:w10="urn:schemas-microsoft-com:office:word" xmlns:w="http://schemas.openxmlformats.org/wordprocessingml/2006/main" xmlns:w14="http://schemas.microsoft.com/office/word/2010/wordml" xmlns:w15="http://schemas.microsoft.com/office/word/2012/wordml" xmlns:w16cex="http://schemas.microsoft.com/office/word/2018/wordml/cex" xmlns:w16cid="http://schemas.microsoft.com/office/word/2016/wordml/cid" xmlns:w16="http://schemas.microsoft.com/office/word/2018/wordml" xmlns:w16du="http://schemas.microsoft.com/office/word/2023/wordml/word16du" xmlns:w16sdtdh="http://schemas.microsoft.com/office/word/2020/wordml/sdtdatahash" xmlns:w16sdtfl="http://schemas.microsoft.com/office/word/2024/wordml/sdtformatlock" xmlns:w16se="http://schemas.microsoft.com/office/word/2015/wordml/symex" xmlns:wpg="http://schemas.microsoft.com/office/word/2010/wordprocessingGroup" xmlns:wpi="http://schemas.microsoft.com/office/word/2010/wordprocessingInk" xmlns:wne="http://schemas.microsoft.com/office/word/2006/wordml" xmlns:wps="http://schemas.microsoft.com/office/word/2010/wordprocessingShape" mc:Ignorable="w14 w15 w16se w16cid w16 w16cex w16sdtdh w16sdtfl w16du wp14">
+  <w:endnote w:type="separator" w:id="-1">
+    <w:p>
+      <w:pPr>
+        <w:spacing w:after="0" w:line="240" w:lineRule="auto"/>
+      </w:pPr>
+      <w:r>
+        <w:separator/>
+      </w:r>
+    </w:p>
+  </w:endnote>
+  <w:endnote w:type="continuationSeparator" w:id="0">
+    <w:p>
+      <w:pPr>
+        <w:spacing w:after="0" w:line="240" w:lineRule="auto"/>
+      </w:pPr>
+      <w:r>
+        <w:continuationSeparator/>
+      </w:r>
+    </w:p>
+  </w:endnote>
+</w:endnotes>
+</file>
+
+<file path=word/footnotes.xml><?xml version="1.0" encoding="utf-8"?>
+<w:footnotes xmlns:wpc="http://schemas.microsoft.com/office/word/2010/wordprocessingCanvas" xmlns:cx="http://schemas.microsoft.com/office/drawing/2014/chartex" xmlns:cx1="http://schemas.microsoft.com/office/drawing/2015/9/8/chartex" xmlns:cx2="http://schemas.microsoft.com/office/drawing/2015/10/21/chartex" xmlns:cx3="http://schemas.microsoft.com/office/drawing/2016/5/9/chartex" xmlns:cx4="http://schemas.microsoft.com/office/drawing/2016/5/10/chartex" xmlns:cx5="http://schemas.microsoft.com/office/drawing/2016/5/11/chartex" xmlns:cx6="http://schemas.microsoft.com/office/drawing/2016/5/12/chartex" xmlns:cx7="http://schemas.microsoft.com/office/drawing/2016/5/13/chartex" xmlns:cx8="http://schemas.microsoft.com/office/drawing/2016/5/14/chartex" xmlns:mc="http://schemas.openxmlformats.org/markup-compatibility/2006" xmlns:aink="http://schemas.microsoft.com/office/drawing/2016/ink" xmlns:am3d="http://schemas.microsoft.com/office/drawing/2017/model3d" xmlns:o="urn:schemas-microsoft-com:office:office" xmlns:oel="http://schemas.microsoft.com/office/2019/extlst" xmlns:r="http://schemas.openxmlformats.org/officeDocument/2006/relationships" xmlns:m="http://schemas.openxmlformats.org/officeDocument/2006/math" xmlns:v="urn:schemas-microsoft-com:vml" xmlns:wp14="http://schemas.microsoft.com/office/word/2010/wordprocessingDrawing" xmlns:wp="http://schemas.openxmlformats.org/drawingml/2006/wordprocessingDrawing" xmlns:w10="urn:schemas-microsoft-com:office:word" xmlns:w="http://schemas.openxmlformats.org/wordprocessingml/2006/main" xmlns:w14="http://schemas.microsoft.com/office/word/2010/wordml" xmlns:w15="http://schemas.microsoft.com/office/word/2012/wordml" xmlns:w16cex="http://schemas.microsoft.com/office/word/2018/wordml/cex" xmlns:w16cid="http://schemas.microsoft.com/office/word/2016/wordml/cid" xmlns:w16="http://schemas.microsoft.com/office/word/2018/wordml" xmlns:w16du="http://schemas.microsoft.com/office/word/2023/wordml/word16du" xmlns:w16sdtdh="http://schemas.microsoft.com/office/word/2020/wordml/sdtdatahash" xmlns:w16sdtfl="http://schemas.microsoft.com/office/word/2024/wordml/sdtformatlock" xmlns:w16se="http://schemas.microsoft.com/office/word/2015/wordml/symex" xmlns:wpg="http://schemas.microsoft.com/office/word/2010/wordprocessingGroup" xmlns:wpi="http://schemas.microsoft.com/office/word/2010/wordprocessingInk" xmlns:wne="http://schemas.microsoft.com/office/word/2006/wordml" xmlns:wps="http://schemas.microsoft.com/office/word/2010/wordprocessingShape" mc:Ignorable="w14 w15 w16se w16cid w16 w16cex w16sdtdh w16sdtfl w16du wp14">
+  <w:footnote w:type="separator" w:id="-1">
+    <w:p>
+      <w:pPr>
+        <w:spacing w:after="0" w:line="240" w:lineRule="auto"/>
+      </w:pPr>
+      <w:r>
+        <w:separator/>
+      </w:r>
+    </w:p>
+  </w:footnote>
+  <w:footnote w:type="continuationSeparator" w:id="0">
+    <w:p>
+      <w:pPr>
+        <w:spacing w:after="0" w:line="240" w:lineRule="auto"/>
+      </w:pPr>
+      <w:r>
+        <w:continuationSeparator/>
+      </w:r>
+    </w:p>
+  </w:footnote>
+</w:footnotes>
+</file>
+
+<file path=word/header1.xml><?xml version="1.0" encoding="utf-8"?>
+<w:hdr xmlns:wpc="http://schemas.microsoft.com/office/word/2010/wordprocessingCanvas" xmlns:cx="http://schemas.microsoft.com/office/drawing/2014/chartex" xmlns:cx1="http://schemas.microsoft.com/office/drawing/2015/9/8/chartex" xmlns:cx2="http://schemas.microsoft.com/office/drawing/2015/10/21/chartex" xmlns:cx3="http://schemas.microsoft.com/office/drawing/2016/5/9/chartex" xmlns:cx4="http://schemas.microsoft.com/office/drawing/2016/5/10/chartex" xmlns:cx5="http://schemas.microsoft.com/office/drawing/2016/5/11/chartex" xmlns:cx6="http://schemas.microsoft.com/office/drawing/2016/5/12/chartex" xmlns:cx7="http://schemas.microsoft.com/office/drawing/2016/5/13/chartex" xmlns:cx8="http://schemas.microsoft.com/office/drawing/2016/5/14/chartex" xmlns:mc="http://schemas.openxmlformats.org/markup-compatibility/2006" xmlns:aink="http://schemas.microsoft.com/office/drawing/2016/ink" xmlns:am3d="http://schemas.microsoft.com/office/drawing/2017/model3d" xmlns:o="urn:schemas-microsoft-com:office:office" xmlns:oel="http://schemas.microsoft.com/office/2019/extlst" xmlns:r="http://schemas.openxmlformats.org/officeDocument/2006/relationships" xmlns:m="http://schemas.openxmlformats.org/officeDocument/2006/math" xmlns:v="urn:schemas-microsoft-com:vml" xmlns:wp14="http://schemas.microsoft.com/office/word/2010/wordprocessingDrawing" xmlns:wp="http://schemas.openxmlformats.org/drawingml/2006/wordprocessingDrawing" xmlns:w10="urn:schemas-microsoft-com:office:word" xmlns:w="http://schemas.openxmlformats.org/wordprocessingml/2006/main" xmlns:w14="http://schemas.microsoft.com/office/word/2010/wordml" xmlns:w15="http://schemas.microsoft.com/office/word/2012/wordml" xmlns:w16cex="http://schemas.microsoft.com/office/word/2018/wordml/cex" xmlns:w16cid="http://schemas.microsoft.com/office/word/2016/wordml/cid" xmlns:w16="http://schemas.microsoft.com/office/word/2018/wordml" xmlns:w16du="http://schemas.microsoft.com/office/word/2023/wordml/word16du" xmlns:w16sdtdh="http://schemas.microsoft.com/office/word/2020/wordml/sdtdatahash" xmlns:w16sdtfl="http://schemas.microsoft.com/office/word/2024/wordml/sdtformatlock" xmlns:w16se="http://schemas.microsoft.com/office/word/2015/wordml/symex" xmlns:wpg="http://schemas.microsoft.com/office/word/2010/wordprocessingGroup" xmlns:wpi="http://schemas.microsoft.com/office/word/2010/wordprocessingInk" xmlns:wne="http://schemas.microsoft.com/office/word/2006/wordml" xmlns:wps="http://schemas.microsoft.com/office/word/2010/wordprocessingShape" mc:Ignorable="w14 w15 w16se w16cid w16 w16cex w16sdtdh w16sdtfl w16du wp14">
+  <w:p>
+    <w:pPr>
+      <w:pStyle w:val="Header"/>
+    </w:pPr>
+    <w:r>
+      <w:rPr>
+        <w:noProof/>
+      </w:rPr>
+      <mc:AlternateContent>
+        <mc:Choice Requires="wps">
+          <w:drawing>
+            <wp:anchor distT="0" distB="0" distL="114300" distR="114300" simplePos="0" relativeHeight="251660288" behindDoc="0" locked="0" layoutInCell="0" allowOverlap="1" wp14:anchorId="63A41798" wp14:editId="63DF4392">
+              <wp:simplePos x="0" y="0"/>
+              <wp:positionH relativeFrom="margin">
+                <wp:posOffset>-12700</wp:posOffset>
+              </wp:positionH>
+              <wp:positionV relativeFrom="topMargin">
+                <wp:posOffset>370840</wp:posOffset>
+              </wp:positionV>
+              <wp:extent cx="5943600" cy="170815"/>
+              <wp:effectExtent l="0" t="0" r="0" b="635"/>
+              <wp:wrapNone/>
+              <wp:docPr id="218" name="Text Box 225"/>
+              <wp:cNvGraphicFramePr>
+                <a:graphicFrameLocks xmlns:a="http://schemas.openxmlformats.org/drawingml/2006/main"/>
+              </wp:cNvGraphicFramePr>
+              <a:graphic xmlns:a="http://schemas.openxmlformats.org/drawingml/2006/main">
+                <a:graphicData uri="http://schemas.microsoft.com/office/word/2010/wordprocessingShape">
+                  <wps:wsp>
+                    <wps:cNvSpPr txBox="1">
+                      <a:spLocks noChangeArrowheads="1"/>
+                    </wps:cNvSpPr>
+                    <wps:spPr bwMode="auto">
+                      <a:xfrm>
+                        <a:off x="0" y="0"/>
+                        <a:ext cx="5943600" cy="170815"/>
+                      </a:xfrm>
+                      <a:prstGeom prst="rect">
+                        <a:avLst/>
+                      </a:prstGeom>
+                      <a:noFill/>
+                      <a:ln>
+                        <a:noFill/>
+                      </a:ln>
+                      <a:extLst>
+                        <a:ext uri="{909E8E84-426E-40DD-AFC4-6F175D3DCCD1}">
+                          <a14:hiddenFill xmlns:a14="http://schemas.microsoft.com/office/drawing/2010/main">
+                            <a:solidFill>
+                              <a:srgbClr val="FFFFFF"/>
+                            </a:solidFill>
+                          </a14:hiddenFill>
+                        </a:ext>
+                        <a:ext uri="{91240B29-F687-4F45-9708-019B960494DF}">
+                          <a14:hiddenLine xmlns:a14="http://schemas.microsoft.com/office/drawing/2010/main" w="9525">
+                            <a:solidFill>
+                              <a:srgbClr val="000000"/>
+                            </a:solidFill>
+                            <a:miter lim="800000"/>
+                            <a:headEnd/>
+                            <a:tailEnd/>
+                          </a14:hiddenLine>
+                        </a:ext>
+                      </a:extLst>
+                    </wps:spPr>
+                    <wps:txbx>
+                      <w:txbxContent>
+                        <w:sdt>
+                          <w:sdtPr>
+                            <w:rPr>
+                              <w:b/>
+                              <w:bCs/>
+                            </w:rPr>
+                            <w:alias w:val="Title"/>
+                            <w:id w:val="78679243"/>
+                            <w:dataBinding w:prefixMappings="xmlns:ns0='http://schemas.openxmlformats.org/package/2006/metadata/core-properties' xmlns:ns1='http://purl.org/dc/elements/1.1/'" w:xpath="/ns0:coreProperties[1]/ns1:title[1]" w:storeItemID="{6C3C8BC8-F283-45AE-878A-BAB7291924A1}"/>
+                            <w:text/>
+                          </w:sdtPr>
+                          <w:sdtContent>
+                            <w:p>
+                              <w:pPr>
+                                <w:spacing w:after="0" w:line="240" w:lineRule="auto"/>
+                                <w:rPr>
+                                  <w:b/>
+                                  <w:bCs/>
+                                </w:rPr>
+                              </w:pPr>
+                              <w:r>
+                                <w:rPr>
+                                  <w:b/>
+                                  <w:bCs/>
+                                </w:rPr>
+                                <w:t>Multi-Vendor Shop System Documentation</w:t>
+                              </w:r>
+                            </w:p>
+                          </w:sdtContent>
+                        </w:sdt>
+                      </w:txbxContent>
+                    </wps:txbx>
+                    <wps:bodyPr rot="0" vert="horz" wrap="square" lIns="91440" tIns="0" rIns="91440" bIns="0" anchor="ctr" anchorCtr="0" upright="1">
+                      <a:spAutoFit/>
+                    </wps:bodyPr>
+                  </wps:wsp>
+                </a:graphicData>
+              </a:graphic>
+              <wp14:sizeRelH relativeFrom="margin">
+                <wp14:pctWidth>100000</wp14:pctWidth>
+              </wp14:sizeRelH>
+              <wp14:sizeRelV relativeFrom="page">
+                <wp14:pctHeight>0</wp14:pctHeight>
+              </wp14:sizeRelV>
+            </wp:anchor>
+          </w:drawing>
+        </mc:Choice>
+        <mc:Fallback>
+          <w:pict>
+            <v:shapetype w14:anchorId="63A41798" id="_x0000_t202" coordsize="21600,21600" o:spt="202" path="m,l,21600r21600,l21600,xe">
+              <v:stroke joinstyle="miter"/>
+              <v:path gradientshapeok="t" o:connecttype="rect"/>
+            </v:shapetype>
+            <v:shape id="Text Box 225" o:spid="_x0000_s1026" type="#_x0000_t202" style="position:absolute;margin-left:-1pt;margin-top:29.2pt;width:468pt;height:13.45pt;z-index:251660288;visibility:visible;mso-wrap-style:square;mso-width-percent:1000;mso-height-percent:0;mso-wrap-distance-left:9pt;mso-wrap-distance-top:0;mso-wrap-distance-right:9pt;mso-wrap-distance-bottom:0;mso-position-horizontal:absolute;mso-position-horizontal-relative:margin;mso-position-vertical:absolute;mso-position-vertical-relative:top-margin-area;mso-width-percent:1000;mso-height-percent:0;mso-width-relative:margin;mso-height-relative:page;v-text-anchor:middle" o:gfxdata="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" o:allowincell="f" filled="f" stroked="f">
+              <v:textbox style="mso-fit-shape-to-text:t" inset=",0,,0">
+                <w:txbxContent>
+                  <w:sdt>
+                    <w:sdtPr>
+                      <w:rPr>
+                        <w:b/>
+                        <w:bCs/>
+                      </w:rPr>
+                      <w:alias w:val="Title"/>
+                      <w:id w:val="78679243"/>
+                      <w:dataBinding w:prefixMappings="xmlns:ns0='http://schemas.openxmlformats.org/package/2006/metadata/core-properties' xmlns:ns1='http://purl.org/dc/elements/1.1/'" w:xpath="/ns0:coreProperties[1]/ns1:title[1]" w:storeItemID="{6C3C8BC8-F283-45AE-878A-BAB7291924A1}"/>
+                      <w:text/>
+                    </w:sdtPr>
+                    <w:sdtContent>
+                      <w:p>
+                        <w:pPr>
+                          <w:spacing w:after="0" w:line="240" w:lineRule="auto"/>
+                          <w:rPr>
+                            <w:b/>
+                            <w:bCs/>
+                          </w:rPr>
+                        </w:pPr>
+                        <w:r>
+                          <w:rPr>
+                            <w:b/>
+                            <w:bCs/>
+                          </w:rPr>
+                          <w:t>Multi-Vendor Shop System Documentation</w:t>
+                        </w:r>
+                      </w:p>
+                    </w:sdtContent>
+                  </w:sdt>
+                </w:txbxContent>
+              </v:textbox>
+              <w10:wrap anchorx="margin" anchory="margin"/>
+            </v:shape>
+          </w:pict>
+        </mc:Fallback>
+      </mc:AlternateContent>
+    </w:r>
+    <w:r>
+      <w:rPr>
+        <w:noProof/>
+      </w:rPr>
+      <mc:AlternateContent>
+        <mc:Choice Requires="wps">
+          <w:drawing>
+            <wp:anchor distT="0" distB="0" distL="114300" distR="114300" simplePos="0" relativeHeight="251659264" behindDoc="0" locked="0" layoutInCell="0" allowOverlap="1" wp14:anchorId="4C9D6744" wp14:editId="4D8F6F2C">
+              <wp:simplePos x="0" y="0"/>
+              <wp:positionH relativeFrom="page">
+                <wp:align>left</wp:align>
+              </wp:positionH>
+              <wp:positionV relativeFrom="topMargin">
+                <wp:align>center</wp:align>
+              </wp:positionV>
+              <wp:extent cx="914400" cy="170815"/>
+              <wp:effectExtent l="0" t="0" r="0" b="635"/>
+              <wp:wrapNone/>
+              <wp:docPr id="219" name="Text Box 227"/>
+              <wp:cNvGraphicFramePr>
+                <a:graphicFrameLocks xmlns:a="http://schemas.openxmlformats.org/drawingml/2006/main"/>
+              </wp:cNvGraphicFramePr>
+              <a:graphic xmlns:a="http://schemas.openxmlformats.org/drawingml/2006/main">
+                <a:graphicData uri="http://schemas.microsoft.com/office/word/2010/wordprocessingShape">
+                  <wps:wsp>
+                    <wps:cNvSpPr txBox="1">
+                      <a:spLocks noChangeArrowheads="1"/>
+                    </wps:cNvSpPr>
+                    <wps:spPr bwMode="auto">
+                      <a:xfrm>
+                        <a:off x="0" y="0"/>
+                        <a:ext cx="914400" cy="170815"/>
+                      </a:xfrm>
+                      <a:prstGeom prst="rect">
+                        <a:avLst/>
+                      </a:prstGeom>
+                      <a:solidFill>
+                        <a:schemeClr val="accent6">
+                          <a:lumMod val="60000"/>
+                          <a:lumOff val="40000"/>
+                        </a:schemeClr>
+                      </a:solidFill>
+                      <a:ln>
+                        <a:noFill/>
+                      </a:ln>
+                    </wps:spPr>
+                    <wps:txbx>
+                      <w:txbxContent>
+                        <w:p>
+                          <w:pPr>
+                            <w:spacing w:after="0" w:line="240" w:lineRule="auto"/>
+                            <w:jc w:val="right"/>
+                            <w:rPr>
+                              <w:color w:val="FFFFFF" w:themeColor="background1"/>
+                            </w:rPr>
+                          </w:pPr>
+                          <w:r>
+                            <w:fldChar w:fldCharType="begin"/>
+                          </w:r>
+                          <w:r>
+                            <w:instrText xml:space="preserve"> PAGE   \* MERGEFORMAT </w:instrText>
+                          </w:r>
+                          <w:r>
+                            <w:fldChar w:fldCharType="separate"/>
+                          </w:r>
+                          <w:r>
+                            <w:rPr>
+                              <w:noProof/>
+                              <w:color w:val="FFFFFF" w:themeColor="background1"/>
+                            </w:rPr>
+                            <w:t>2</w:t>
+                          </w:r>
+                          <w:r>
+                            <w:rPr>
+                              <w:noProof/>
+                              <w:color w:val="FFFFFF" w:themeColor="background1"/>
+                            </w:rPr>
+                            <w:fldChar w:fldCharType="end"/>
+                          </w:r>
+                        </w:p>
+                      </w:txbxContent>
+                    </wps:txbx>
+                    <wps:bodyPr rot="0" vert="horz" wrap="square" lIns="91440" tIns="0" rIns="91440" bIns="0" anchor="ctr" anchorCtr="0" upright="1">
+                      <a:spAutoFit/>
+                    </wps:bodyPr>
+                  </wps:wsp>
+                </a:graphicData>
+              </a:graphic>
+              <wp14:sizeRelH relativeFrom="leftMargin">
+                <wp14:pctWidth>100000</wp14:pctWidth>
+              </wp14:sizeRelH>
+              <wp14:sizeRelV relativeFrom="page">
+                <wp14:pctHeight>0</wp14:pctHeight>
+              </wp14:sizeRelV>
+            </wp:anchor>
+          </w:drawing>
+        </mc:Choice>
+        <mc:Fallback>
+          <w:pict>
+            <v:shape w14:anchorId="4C9D6744" id="Text Box 227" o:spid="_x0000_s1027" type="#_x0000_t202" style="position:absolute;margin-left:0;margin-top:0;width:1in;height:13.45pt;z-index:251659264;visibility:visible;mso-wrap-style:square;mso-width-percent:1000;mso-height-percent:0;mso-wrap-distance-left:9pt;mso-wrap-distance-top:0;mso-wrap-distance-right:9pt;mso-wrap-distance-bottom:0;mso-position-horizontal:left;mso-position-horizontal-relative:page;mso-position-vertical:center;mso-position-vertical-relative:top-margin-area;mso-width-percent:1000;mso-height-percent:0;mso-width-relative:left-margin-area;mso-height-relative:page;v-text-anchor:middle" o:gfxdata="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" o:allowincell="f" fillcolor="#a8d08d [1945]" stroked="f">
+              <v:textbox style="mso-fit-shape-to-text:t" inset=",0,,0">
+                <w:txbxContent>
+                  <w:p>
+                    <w:pPr>
+                      <w:spacing w:after="0" w:line="240" w:lineRule="auto"/>
+                      <w:jc w:val="right"/>
+                      <w:rPr>
+                        <w:color w:val="FFFFFF" w:themeColor="background1"/>
+                      </w:rPr>
+                    </w:pPr>
+                    <w:r>
+                      <w:fldChar w:fldCharType="begin"/>
+                    </w:r>
+                    <w:r>
+                      <w:instrText xml:space="preserve"> PAGE   \* MERGEFORMAT </w:instrText>
+                    </w:r>
+                    <w:r>
+                      <w:fldChar w:fldCharType="separate"/>
+                    </w:r>
+                    <w:r>
+                      <w:rPr>
+                        <w:noProof/>
+                        <w:color w:val="FFFFFF" w:themeColor="background1"/>
+                      </w:rPr>
+                      <w:t>2</w:t>
+                    </w:r>
+                    <w:r>
+                      <w:rPr>
+                        <w:noProof/>
+                        <w:color w:val="FFFFFF" w:themeColor="background1"/>
+                      </w:rPr>
+                      <w:fldChar w:fldCharType="end"/>
+                    </w:r>
+                  </w:p>
+                </w:txbxContent>
+              </v:textbox>
+              <w10:wrap anchorx="page" anchory="margin"/>
+            </v:shape>
+          </w:pict>
+        </mc:Fallback>
+      </mc:AlternateContent>
+    </w:r>
+  </w:p>
+</w:hdr>
+</file>
+
 <file path=word/numbering.xml><?xml version="1.0" encoding="utf-8"?>
 <w:numbering xmlns:wpc="http://schemas.microsoft.com/office/word/2010/wordprocessingCanvas" xmlns:cx="http://schemas.microsoft.com/office/drawing/2014/chartex" xmlns:cx1="http://schemas.microsoft.com/office/drawing/2015/9/8/chartex" xmlns:cx2="http://schemas.microsoft.com/office/drawing/2015/10/21/chartex" xmlns:cx3="http://schemas.microsoft.com/office/drawing/2016/5/9/chartex" xmlns:cx4="http://schemas.microsoft.com/office/drawing/2016/5/10/chartex" xmlns:cx5="http://schemas.microsoft.com/office/drawing/2016/5/11/chartex" xmlns:cx6="http://schemas.microsoft.com/office/drawing/2016/5/12/chartex" xmlns:cx7="http://schemas.microsoft.com/office/drawing/2016/5/13/chartex" xmlns:cx8="http://schemas.microsoft.com/office/drawing/2016/5/14/chartex" xmlns:mc="http://schemas.openxmlformats.org/markup-compatibility/2006" xmlns:aink="http://schemas.microsoft.com/office/drawing/2016/ink" xmlns:am3d="http://schemas.microsoft.com/office/drawing/2017/model3d" xmlns:o="urn:schemas-microsoft-com:office:office" xmlns:oel="http://schemas.microsoft.com/office/2019/extlst" xmlns:r="http://schemas.openxmlformats.org/officeDocument/2006/relationships" xmlns:m="http://schemas.openxmlformats.org/officeDocument/2006/math" xmlns:v="urn:schemas-microsoft-com:vml" xmlns:wp14="http://schemas.microsoft.com/office/word/2010/wordprocessingDrawing" xmlns:wp="http://schemas.openxmlformats.org/drawingml/2006/wordprocessingDrawing" xmlns:w10="urn:schemas-microsoft-com:office:word" xmlns:w="http://schemas.openxmlformats.org/wordprocessingml/2006/main" xmlns:w14="http://schemas.microsoft.com/office/word/2010/wordml" xmlns:w15="http://schemas.microsoft.com/office/word/2012/wordml" xmlns:w16cex="http://schemas.microsoft.com/office/word/2018/wordml/cex" xmlns:w16cid="http://schemas.microsoft.com/office/word/2016/wordml/cid" xmlns:w16="http://schemas.microsoft.com/office/word/2018/wordml" xmlns:w16du="http://schemas.microsoft.com/office/word/2023/wordml/word16du" xmlns:w16sdtdh="http://schemas.microsoft.com/office/word/2020/wordml/sdtdatahash" xmlns:w16sdtfl="http://schemas.microsoft.com/office/word/2024/wordml/sdtformatlock" xmlns:w16se="http://schemas.microsoft.com/office/word/2015/wordml/symex" xmlns:wpg="http://schemas.microsoft.com/office/word/2010/wordprocessingGroup" xmlns:wpi="http://schemas.microsoft.com/office/word/2010/wordprocessingInk" xmlns:wne="http://schemas.microsoft.com/office/word/2006/wordml" xmlns:wps="http://schemas.microsoft.com/office/word/2010/wordprocessingShape" mc:Ignorable="w14 w15 w16se w16cid w16 w16cex w16sdtdh w16sdtfl w16du wp14">
   <w:abstractNum w:abstractNumId="0" w15:restartNumberingAfterBreak="0">
+    <w:nsid w:val="013E5505"/>
+    <w:multiLevelType w:val="hybridMultilevel"/>
+    <w:tmpl w:val="B5529D24"/>
+    <w:lvl w:ilvl="0" w:tplc="04090001">
+      <w:start w:val="1"/>
+      <w:numFmt w:val="bullet"/>
+      <w:lvlText w:val=""/>
+      <w:lvlJc w:val="left"/>
+      <w:pPr>
+        <w:ind w:left="720" w:hanging="360"/>
+      </w:pPr>
+      <w:rPr>
+        <w:rFonts w:ascii="Symbol" w:hAnsi="Symbol" w:hint="default"/>
+      </w:rPr>
+    </w:lvl>
+    <w:lvl w:ilvl="1" w:tplc="04090003" w:tentative="1">
+      <w:start w:val="1"/>
+      <w:numFmt w:val="bullet"/>
+      <w:lvlText w:val="o"/>
+      <w:lvlJc w:val="left"/>
+      <w:pPr>
+        <w:ind w:left="1440" w:hanging="360"/>
+      </w:pPr>
+      <w:rPr>
+        <w:rFonts w:ascii="Courier New" w:hAnsi="Courier New" w:cs="Courier New" w:hint="default"/>
+      </w:rPr>
+    </w:lvl>
+    <w:lvl w:ilvl="2" w:tplc="04090005" w:tentative="1">
+      <w:start w:val="1"/>
+      <w:numFmt w:val="bullet"/>
+      <w:lvlText w:val=""/>
+      <w:lvlJc w:val="left"/>
+      <w:pPr>
+        <w:ind w:left="2160" w:hanging="360"/>
+      </w:pPr>
+      <w:rPr>
+        <w:rFonts w:ascii="Wingdings" w:hAnsi="Wingdings" w:hint="default"/>
+      </w:rPr>
+    </w:lvl>
+    <w:lvl w:ilvl="3" w:tplc="04090001" w:tentative="1">
+      <w:start w:val="1"/>
+      <w:numFmt w:val="bullet"/>
+      <w:lvlText w:val=""/>
+      <w:lvlJc w:val="left"/>
+      <w:pPr>
+        <w:ind w:left="2880" w:hanging="360"/>
+      </w:pPr>
+      <w:rPr>
+        <w:rFonts w:ascii="Symbol" w:hAnsi="Symbol" w:hint="default"/>
+      </w:rPr>
+    </w:lvl>
+    <w:lvl w:ilvl="4" w:tplc="04090003" w:tentative="1">
+      <w:start w:val="1"/>
+      <w:numFmt w:val="bullet"/>
+      <w:lvlText w:val="o"/>
+      <w:lvlJc w:val="left"/>
+      <w:pPr>
+        <w:ind w:left="3600" w:hanging="360"/>
+      </w:pPr>
+      <w:rPr>
+        <w:rFonts w:ascii="Courier New" w:hAnsi="Courier New" w:cs="Courier New" w:hint="default"/>
+      </w:rPr>
+    </w:lvl>
+    <w:lvl w:ilvl="5" w:tplc="04090005" w:tentative="1">
+      <w:start w:val="1"/>
+      <w:numFmt w:val="bullet"/>
+      <w:lvlText w:val=""/>
+      <w:lvlJc w:val="left"/>
+      <w:pPr>
+        <w:ind w:left="4320" w:hanging="360"/>
+      </w:pPr>
+      <w:rPr>
+        <w:rFonts w:ascii="Wingdings" w:hAnsi="Wingdings" w:hint="default"/>
+      </w:rPr>
+    </w:lvl>
+    <w:lvl w:ilvl="6" w:tplc="04090001" w:tentative="1">
+      <w:start w:val="1"/>
+      <w:numFmt w:val="bullet"/>
+      <w:lvlText w:val=""/>
+      <w:lvlJc w:val="left"/>
+      <w:pPr>
+        <w:ind w:left="5040" w:hanging="360"/>
+      </w:pPr>
+      <w:rPr>
+        <w:rFonts w:ascii="Symbol" w:hAnsi="Symbol" w:hint="default"/>
+      </w:rPr>
+    </w:lvl>
+    <w:lvl w:ilvl="7" w:tplc="04090003" w:tentative="1">
+      <w:start w:val="1"/>
+      <w:numFmt w:val="bullet"/>
+      <w:lvlText w:val="o"/>
+      <w:lvlJc w:val="left"/>
+      <w:pPr>
+        <w:ind w:left="5760" w:hanging="360"/>
+      </w:pPr>
+      <w:rPr>
+        <w:rFonts w:ascii="Courier New" w:hAnsi="Courier New" w:cs="Courier New" w:hint="default"/>
+      </w:rPr>
+    </w:lvl>
+    <w:lvl w:ilvl="8" w:tplc="04090005" w:tentative="1">
+      <w:start w:val="1"/>
+      <w:numFmt w:val="bullet"/>
+      <w:lvlText w:val=""/>
+      <w:lvlJc w:val="left"/>
+      <w:pPr>
+        <w:ind w:left="6480" w:hanging="360"/>
+      </w:pPr>
+      <w:rPr>
+        <w:rFonts w:ascii="Wingdings" w:hAnsi="Wingdings" w:hint="default"/>
+      </w:rPr>
+    </w:lvl>
+  </w:abstractNum>
+  <w:abstractNum w:abstractNumId="1" w15:restartNumberingAfterBreak="0">
     <w:nsid w:val="06EF3334"/>
     <w:multiLevelType w:val="multilevel"/>
     <w:tmpl w:val="2F3C90DC"/>
@@ -1074,7 +4034,7 @@
       </w:pPr>
     </w:lvl>
   </w:abstractNum>
-  <w:abstractNum w:abstractNumId="1" w15:restartNumberingAfterBreak="0">
+  <w:abstractNum w:abstractNumId="2" w15:restartNumberingAfterBreak="0">
     <w:nsid w:val="0FC47DB6"/>
     <w:multiLevelType w:val="multilevel"/>
     <w:tmpl w:val="E402E300"/>
@@ -1187,7 +4147,7 @@
       </w:pPr>
     </w:lvl>
   </w:abstractNum>
-  <w:abstractNum w:abstractNumId="2" w15:restartNumberingAfterBreak="0">
+  <w:abstractNum w:abstractNumId="3" w15:restartNumberingAfterBreak="0">
     <w:nsid w:val="131C58DF"/>
     <w:multiLevelType w:val="multilevel"/>
     <w:tmpl w:val="6C627BCC"/>
@@ -1300,7 +4260,120 @@
       </w:pPr>
     </w:lvl>
   </w:abstractNum>
-  <w:abstractNum w:abstractNumId="3" w15:restartNumberingAfterBreak="0">
+  <w:abstractNum w:abstractNumId="4" w15:restartNumberingAfterBreak="0">
+    <w:nsid w:val="2BBC747B"/>
+    <w:multiLevelType w:val="hybridMultilevel"/>
+    <w:tmpl w:val="C28C2900"/>
+    <w:lvl w:ilvl="0" w:tplc="04090001">
+      <w:start w:val="1"/>
+      <w:numFmt w:val="bullet"/>
+      <w:lvlText w:val=""/>
+      <w:lvlJc w:val="left"/>
+      <w:pPr>
+        <w:ind w:left="720" w:hanging="360"/>
+      </w:pPr>
+      <w:rPr>
+        <w:rFonts w:ascii="Symbol" w:hAnsi="Symbol" w:hint="default"/>
+      </w:rPr>
+    </w:lvl>
+    <w:lvl w:ilvl="1" w:tplc="04090003" w:tentative="1">
+      <w:start w:val="1"/>
+      <w:numFmt w:val="bullet"/>
+      <w:lvlText w:val="o"/>
+      <w:lvlJc w:val="left"/>
+      <w:pPr>
+        <w:ind w:left="1440" w:hanging="360"/>
+      </w:pPr>
+      <w:rPr>
+        <w:rFonts w:ascii="Courier New" w:hAnsi="Courier New" w:cs="Courier New" w:hint="default"/>
+      </w:rPr>
+    </w:lvl>
+    <w:lvl w:ilvl="2" w:tplc="04090005" w:tentative="1">
+      <w:start w:val="1"/>
+      <w:numFmt w:val="bullet"/>
+      <w:lvlText w:val=""/>
+      <w:lvlJc w:val="left"/>
+      <w:pPr>
+        <w:ind w:left="2160" w:hanging="360"/>
+      </w:pPr>
+      <w:rPr>
+        <w:rFonts w:ascii="Wingdings" w:hAnsi="Wingdings" w:hint="default"/>
+      </w:rPr>
+    </w:lvl>
+    <w:lvl w:ilvl="3" w:tplc="04090001" w:tentative="1">
+      <w:start w:val="1"/>
+      <w:numFmt w:val="bullet"/>
+      <w:lvlText w:val=""/>
+      <w:lvlJc w:val="left"/>
+      <w:pPr>
+        <w:ind w:left="2880" w:hanging="360"/>
+      </w:pPr>
+      <w:rPr>
+        <w:rFonts w:ascii="Symbol" w:hAnsi="Symbol" w:hint="default"/>
+      </w:rPr>
+    </w:lvl>
+    <w:lvl w:ilvl="4" w:tplc="04090003" w:tentative="1">
+      <w:start w:val="1"/>
+      <w:numFmt w:val="bullet"/>
+      <w:lvlText w:val="o"/>
+      <w:lvlJc w:val="left"/>
+      <w:pPr>
+        <w:ind w:left="3600" w:hanging="360"/>
+      </w:pPr>
+      <w:rPr>
+        <w:rFonts w:ascii="Courier New" w:hAnsi="Courier New" w:cs="Courier New" w:hint="default"/>
+      </w:rPr>
+    </w:lvl>
+    <w:lvl w:ilvl="5" w:tplc="04090005" w:tentative="1">
+      <w:start w:val="1"/>
+      <w:numFmt w:val="bullet"/>
+      <w:lvlText w:val=""/>
+      <w:lvlJc w:val="left"/>
+      <w:pPr>
+        <w:ind w:left="4320" w:hanging="360"/>
+      </w:pPr>
+      <w:rPr>
+        <w:rFonts w:ascii="Wingdings" w:hAnsi="Wingdings" w:hint="default"/>
+      </w:rPr>
+    </w:lvl>
+    <w:lvl w:ilvl="6" w:tplc="04090001" w:tentative="1">
+      <w:start w:val="1"/>
+      <w:numFmt w:val="bullet"/>
+      <w:lvlText w:val=""/>
+      <w:lvlJc w:val="left"/>
+      <w:pPr>
+        <w:ind w:left="5040" w:hanging="360"/>
+      </w:pPr>
+      <w:rPr>
+        <w:rFonts w:ascii="Symbol" w:hAnsi="Symbol" w:hint="default"/>
+      </w:rPr>
+    </w:lvl>
+    <w:lvl w:ilvl="7" w:tplc="04090003" w:tentative="1">
+      <w:start w:val="1"/>
+      <w:numFmt w:val="bullet"/>
+      <w:lvlText w:val="o"/>
+      <w:lvlJc w:val="left"/>
+      <w:pPr>
+        <w:ind w:left="5760" w:hanging="360"/>
+      </w:pPr>
+      <w:rPr>
+        <w:rFonts w:ascii="Courier New" w:hAnsi="Courier New" w:cs="Courier New" w:hint="default"/>
+      </w:rPr>
+    </w:lvl>
+    <w:lvl w:ilvl="8" w:tplc="04090005" w:tentative="1">
+      <w:start w:val="1"/>
+      <w:numFmt w:val="bullet"/>
+      <w:lvlText w:val=""/>
+      <w:lvlJc w:val="left"/>
+      <w:pPr>
+        <w:ind w:left="6480" w:hanging="360"/>
+      </w:pPr>
+      <w:rPr>
+        <w:rFonts w:ascii="Wingdings" w:hAnsi="Wingdings" w:hint="default"/>
+      </w:rPr>
+    </w:lvl>
+  </w:abstractNum>
+  <w:abstractNum w:abstractNumId="5" w15:restartNumberingAfterBreak="0">
     <w:nsid w:val="317C3012"/>
     <w:multiLevelType w:val="multilevel"/>
     <w:tmpl w:val="C728F3E8"/>
@@ -1449,7 +4522,7 @@
       </w:rPr>
     </w:lvl>
   </w:abstractNum>
-  <w:abstractNum w:abstractNumId="4" w15:restartNumberingAfterBreak="0">
+  <w:abstractNum w:abstractNumId="6" w15:restartNumberingAfterBreak="0">
     <w:nsid w:val="3B0447DA"/>
     <w:multiLevelType w:val="multilevel"/>
     <w:tmpl w:val="692A0724"/>
@@ -1562,7 +4635,7 @@
       </w:pPr>
     </w:lvl>
   </w:abstractNum>
-  <w:abstractNum w:abstractNumId="5" w15:restartNumberingAfterBreak="0">
+  <w:abstractNum w:abstractNumId="7" w15:restartNumberingAfterBreak="0">
     <w:nsid w:val="3F3936AB"/>
     <w:multiLevelType w:val="multilevel"/>
     <w:tmpl w:val="E85CB2E6"/>
@@ -1675,7 +4748,7 @@
       </w:pPr>
     </w:lvl>
   </w:abstractNum>
-  <w:abstractNum w:abstractNumId="6" w15:restartNumberingAfterBreak="0">
+  <w:abstractNum w:abstractNumId="8" w15:restartNumberingAfterBreak="0">
     <w:nsid w:val="4B30252E"/>
     <w:multiLevelType w:val="multilevel"/>
     <w:tmpl w:val="29287056"/>
@@ -1788,7 +4861,7 @@
       </w:pPr>
     </w:lvl>
   </w:abstractNum>
-  <w:abstractNum w:abstractNumId="7" w15:restartNumberingAfterBreak="0">
+  <w:abstractNum w:abstractNumId="9" w15:restartNumberingAfterBreak="0">
     <w:nsid w:val="4E6C539A"/>
     <w:multiLevelType w:val="multilevel"/>
     <w:tmpl w:val="E6085956"/>
@@ -1937,7 +5010,7 @@
       </w:rPr>
     </w:lvl>
   </w:abstractNum>
-  <w:abstractNum w:abstractNumId="8" w15:restartNumberingAfterBreak="0">
+  <w:abstractNum w:abstractNumId="10" w15:restartNumberingAfterBreak="0">
     <w:nsid w:val="564A13FC"/>
     <w:multiLevelType w:val="multilevel"/>
     <w:tmpl w:val="BB229968"/>
@@ -2086,7 +5159,7 @@
       </w:rPr>
     </w:lvl>
   </w:abstractNum>
-  <w:abstractNum w:abstractNumId="9" w15:restartNumberingAfterBreak="0">
+  <w:abstractNum w:abstractNumId="11" w15:restartNumberingAfterBreak="0">
     <w:nsid w:val="5B615F96"/>
     <w:multiLevelType w:val="multilevel"/>
     <w:tmpl w:val="713694E6"/>
@@ -2203,7 +5276,7 @@
       </w:pPr>
     </w:lvl>
   </w:abstractNum>
-  <w:abstractNum w:abstractNumId="10" w15:restartNumberingAfterBreak="0">
+  <w:abstractNum w:abstractNumId="12" w15:restartNumberingAfterBreak="0">
     <w:nsid w:val="781218CB"/>
     <w:multiLevelType w:val="multilevel"/>
     <w:tmpl w:val="B87E71A4"/>
@@ -2317,37 +5390,43 @@
     </w:lvl>
   </w:abstractNum>
   <w:num w:numId="1" w16cid:durableId="1235555504">
+    <w:abstractNumId w:val="9"/>
+  </w:num>
+  <w:num w:numId="2" w16cid:durableId="1490437091">
+    <w:abstractNumId w:val="11"/>
+  </w:num>
+  <w:num w:numId="3" w16cid:durableId="276104400">
+    <w:abstractNumId w:val="2"/>
+  </w:num>
+  <w:num w:numId="4" w16cid:durableId="2098475045">
+    <w:abstractNumId w:val="8"/>
+  </w:num>
+  <w:num w:numId="5" w16cid:durableId="855731143">
+    <w:abstractNumId w:val="6"/>
+  </w:num>
+  <w:num w:numId="6" w16cid:durableId="81340745">
+    <w:abstractNumId w:val="12"/>
+  </w:num>
+  <w:num w:numId="7" w16cid:durableId="1810438625">
+    <w:abstractNumId w:val="3"/>
+  </w:num>
+  <w:num w:numId="8" w16cid:durableId="1829512105">
+    <w:abstractNumId w:val="1"/>
+  </w:num>
+  <w:num w:numId="9" w16cid:durableId="1646354236">
     <w:abstractNumId w:val="7"/>
   </w:num>
-  <w:num w:numId="2" w16cid:durableId="1490437091">
-    <w:abstractNumId w:val="9"/>
+  <w:num w:numId="10" w16cid:durableId="1351370160">
+    <w:abstractNumId w:val="10"/>
   </w:num>
-  <w:num w:numId="3" w16cid:durableId="276104400">
-    <w:abstractNumId w:val="1"/>
+  <w:num w:numId="11" w16cid:durableId="1798641485">
+    <w:abstractNumId w:val="5"/>
   </w:num>
-  <w:num w:numId="4" w16cid:durableId="2098475045">
-    <w:abstractNumId w:val="6"/>
-  </w:num>
-  <w:num w:numId="5" w16cid:durableId="855731143">
+  <w:num w:numId="12" w16cid:durableId="848518761">
     <w:abstractNumId w:val="4"/>
   </w:num>
-  <w:num w:numId="6" w16cid:durableId="81340745">
-    <w:abstractNumId w:val="10"/>
-  </w:num>
-  <w:num w:numId="7" w16cid:durableId="1810438625">
-    <w:abstractNumId w:val="2"/>
-  </w:num>
-  <w:num w:numId="8" w16cid:durableId="1829512105">
+  <w:num w:numId="13" w16cid:durableId="1327245487">
     <w:abstractNumId w:val="0"/>
-  </w:num>
-  <w:num w:numId="9" w16cid:durableId="1646354236">
-    <w:abstractNumId w:val="5"/>
-  </w:num>
-  <w:num w:numId="10" w16cid:durableId="1351370160">
-    <w:abstractNumId w:val="8"/>
-  </w:num>
-  <w:num w:numId="11" w16cid:durableId="1798641485">
-    <w:abstractNumId w:val="3"/>
   </w:num>
 </w:numbering>
 </file>
@@ -3266,6 +6345,75 @@
       <w:spacing w:val="5"/>
     </w:rPr>
   </w:style>
+  <w:style w:type="character" w:styleId="Strong">
+    <w:name w:val="Strong"/>
+    <w:basedOn w:val="DefaultParagraphFont"/>
+    <w:uiPriority w:val="22"/>
+    <w:qFormat/>
+    <w:rsid w:val="00E7396E"/>
+    <w:rPr>
+      <w:b/>
+      <w:bCs/>
+    </w:rPr>
+  </w:style>
+  <w:style w:type="character" w:styleId="BookTitle">
+    <w:name w:val="Book Title"/>
+    <w:basedOn w:val="DefaultParagraphFont"/>
+    <w:uiPriority w:val="33"/>
+    <w:qFormat/>
+    <w:rsid w:val="00E7396E"/>
+    <w:rPr>
+      <w:b/>
+      <w:bCs/>
+      <w:i/>
+      <w:iCs/>
+      <w:spacing w:val="5"/>
+    </w:rPr>
+  </w:style>
+  <w:style w:type="paragraph" w:styleId="Header">
+    <w:name w:val="header"/>
+    <w:basedOn w:val="Normal"/>
+    <w:link w:val="HeaderChar"/>
+    <w:uiPriority w:val="99"/>
+    <w:unhideWhenUsed/>
+    <w:rsid w:val="00E7396E"/>
+    <w:pPr>
+      <w:tabs>
+        <w:tab w:val="center" w:pos="4680"/>
+        <w:tab w:val="right" w:pos="9360"/>
+      </w:tabs>
+      <w:spacing w:after="0" w:line="240" w:lineRule="auto"/>
+    </w:pPr>
+  </w:style>
+  <w:style w:type="character" w:customStyle="1" w:styleId="HeaderChar">
+    <w:name w:val="Header Char"/>
+    <w:basedOn w:val="DefaultParagraphFont"/>
+    <w:link w:val="Header"/>
+    <w:uiPriority w:val="99"/>
+    <w:rsid w:val="00E7396E"/>
+  </w:style>
+  <w:style w:type="paragraph" w:styleId="Footer">
+    <w:name w:val="footer"/>
+    <w:basedOn w:val="Normal"/>
+    <w:link w:val="FooterChar"/>
+    <w:uiPriority w:val="99"/>
+    <w:unhideWhenUsed/>
+    <w:rsid w:val="00E7396E"/>
+    <w:pPr>
+      <w:tabs>
+        <w:tab w:val="center" w:pos="4680"/>
+        <w:tab w:val="right" w:pos="9360"/>
+      </w:tabs>
+      <w:spacing w:after="0" w:line="240" w:lineRule="auto"/>
+    </w:pPr>
+  </w:style>
+  <w:style w:type="character" w:customStyle="1" w:styleId="FooterChar">
+    <w:name w:val="Footer Char"/>
+    <w:basedOn w:val="DefaultParagraphFont"/>
+    <w:link w:val="Footer"/>
+    <w:uiPriority w:val="99"/>
+    <w:rsid w:val="00E7396E"/>
+  </w:style>
 </w:styles>
 </file>
 
@@ -3562,4 +6710,27 @@
     </a:ext>
   </a:extLst>
 </a:theme>
+</file>
+
+<file path=word/webextensions/taskpanes.xml><?xml version="1.0" encoding="utf-8"?>
+<wetp:taskpanes xmlns:wetp="http://schemas.microsoft.com/office/webextensions/taskpanes/2010/11">
+  <wetp:taskpane dockstate="right" visibility="0" width="438" row="1">
+    <wetp:webextensionref xmlns:r="http://schemas.openxmlformats.org/officeDocument/2006/relationships" r:id="rId1"/>
+  </wetp:taskpane>
+</wetp:taskpanes>
+</file>
+
+<file path=word/webextensions/webextension1.xml><?xml version="1.0" encoding="utf-8"?>
+<we:webextension xmlns:we="http://schemas.microsoft.com/office/webextensions/webextension/2010/11" id="{7CE4D413-E0FB-464D-98F0-603B99641049}">
+  <we:reference id="wa200000011" version="1.0.1.0" store="en-US" storeType="OMEX"/>
+  <we:alternateReferences>
+    <we:reference id="WA200000011" version="1.0.1.0" store="WA200000011" storeType="OMEX"/>
+  </we:alternateReferences>
+  <we:properties>
+    <we:property name="theme" value="&quot;Tomorrow Night Eighties&quot;"/>
+    <we:property name="language" value="&quot;JavaScript&quot;"/>
+  </we:properties>
+  <we:bindings/>
+  <we:snapshot xmlns:r="http://schemas.openxmlformats.org/officeDocument/2006/relationships"/>
+</we:webextension>
 </file>
</xml_diff>